<commit_message>
Adição dos stakeholders ao relatório
</commit_message>
<xml_diff>
--- a/Documentacao/relatorio_tp1_g1.docx
+++ b/Documentacao/relatorio_tp1_g1.docx
@@ -1,6 +1,6 @@
 
 <file path=word/document.xml><?xml version="1.0" encoding="utf-8"?>
-<w:document xmlns:wpc="http://schemas.microsoft.com/office/word/2010/wordprocessingCanvas" xmlns:mo="http://schemas.microsoft.com/office/mac/office/2008/main" xmlns:mc="http://schemas.openxmlformats.org/markup-compatibility/2006" xmlns:mv="urn:schemas-microsoft-com:mac:vml" xmlns:o="urn:schemas-microsoft-com:office:office" xmlns:r="http://schemas.openxmlformats.org/officeDocument/2006/relationships" xmlns:m="http://schemas.openxmlformats.org/officeDocument/2006/math" xmlns:v="urn:schemas-microsoft-com:vml" xmlns:wp14="http://schemas.microsoft.com/office/word/2010/wordprocessingDrawing" xmlns:wp="http://schemas.openxmlformats.org/drawingml/2006/wordprocessingDrawing" xmlns:w10="urn:schemas-microsoft-com:office:word" xmlns:w="http://schemas.openxmlformats.org/wordprocessingml/2006/main" xmlns:w14="http://schemas.microsoft.com/office/word/2010/wordml" xmlns:w15="http://schemas.microsoft.com/office/word/2012/wordml" xmlns:wpg="http://schemas.microsoft.com/office/word/2010/wordprocessingGroup" xmlns:wpi="http://schemas.microsoft.com/office/word/2010/wordprocessingInk" xmlns:wne="http://schemas.microsoft.com/office/word/2006/wordml" xmlns:wps="http://schemas.microsoft.com/office/word/2010/wordprocessingShape" mc:Ignorable="w14 w15 wp14">
+<w:document xmlns:wpc="http://schemas.microsoft.com/office/word/2010/wordprocessingCanvas" xmlns:cx="http://schemas.microsoft.com/office/drawing/2014/chartex" xmlns:cx1="http://schemas.microsoft.com/office/drawing/2015/9/8/chartex" xmlns:cx2="http://schemas.microsoft.com/office/drawing/2015/10/21/chartex" xmlns:cx3="http://schemas.microsoft.com/office/drawing/2016/5/9/chartex" xmlns:cx4="http://schemas.microsoft.com/office/drawing/2016/5/10/chartex" xmlns:cx5="http://schemas.microsoft.com/office/drawing/2016/5/11/chartex" xmlns:cx6="http://schemas.microsoft.com/office/drawing/2016/5/12/chartex" xmlns:cx7="http://schemas.microsoft.com/office/drawing/2016/5/13/chartex" xmlns:cx8="http://schemas.microsoft.com/office/drawing/2016/5/14/chartex" xmlns:mc="http://schemas.openxmlformats.org/markup-compatibility/2006" xmlns:aink="http://schemas.microsoft.com/office/drawing/2016/ink" xmlns:am3d="http://schemas.microsoft.com/office/drawing/2017/model3d" xmlns:o="urn:schemas-microsoft-com:office:office" xmlns:r="http://schemas.openxmlformats.org/officeDocument/2006/relationships" xmlns:m="http://schemas.openxmlformats.org/officeDocument/2006/math" xmlns:v="urn:schemas-microsoft-com:vml" xmlns:wp14="http://schemas.microsoft.com/office/word/2010/wordprocessingDrawing" xmlns:wp="http://schemas.openxmlformats.org/drawingml/2006/wordprocessingDrawing" xmlns:w10="urn:schemas-microsoft-com:office:word" xmlns:w="http://schemas.openxmlformats.org/wordprocessingml/2006/main" xmlns:w14="http://schemas.microsoft.com/office/word/2010/wordml" xmlns:w15="http://schemas.microsoft.com/office/word/2012/wordml" xmlns:w16cid="http://schemas.microsoft.com/office/word/2016/wordml/cid" xmlns:w16se="http://schemas.microsoft.com/office/word/2015/wordml/symex" xmlns:wpg="http://schemas.microsoft.com/office/word/2010/wordprocessingGroup" xmlns:wpi="http://schemas.microsoft.com/office/word/2010/wordprocessingInk" xmlns:wne="http://schemas.microsoft.com/office/word/2006/wordml" xmlns:wps="http://schemas.microsoft.com/office/word/2010/wordprocessingShape" mc:Ignorable="w14 w15 w16se w16cid wp14">
   <w:body>
     <w:p>
       <w:pPr>
@@ -143,7 +143,7 @@
     </w:p>
     <w:tbl>
       <w:tblPr>
-        <w:tblStyle w:val="TabelacomLista4-Destaque1"/>
+        <w:tblStyle w:val="TabeladeLista4-Destaque1"/>
         <w:tblW w:w="0" w:type="auto"/>
         <w:tblInd w:w="265" w:type="dxa"/>
         <w:tblLook w:val="0420" w:firstRow="1" w:lastRow="0" w:firstColumn="0" w:lastColumn="0" w:noHBand="0" w:noVBand="1"/>
@@ -758,11 +758,11 @@
               </mc:Choice>
               <mc:Fallback>
                 <w:pict>
-                  <v:shapetype w14:anchorId="4A2A83BB" id="_x0000_t202" coordsize="21600,21600" o:spt="202" path="m0,0l0,21600,21600,21600,21600,0xe">
+                  <v:shapetype w14:anchorId="4A2A83BB" id="_x0000_t202" coordsize="21600,21600" o:spt="202" path="m,l,21600r21600,l21600,xe">
                     <v:stroke joinstyle="miter"/>
                     <v:path gradientshapeok="t" o:connecttype="rect"/>
                   </v:shapetype>
-                  <v:shape id="Text Box 131" o:spid="_x0000_s1026" type="#_x0000_t202" style="position:absolute;margin-left:37.25pt;margin-top:297.9pt;width:471.7pt;height:151.4pt;z-index:251655168;visibility:visible;mso-wrap-style:square;mso-width-percent:0;mso-height-percent:0;mso-wrap-distance-left:14.4pt;mso-wrap-distance-top:0;mso-wrap-distance-right:14.4pt;mso-wrap-distance-bottom:0;mso-position-horizontal:absolute;mso-position-horizontal-relative:margin;mso-position-vertical:absolute;mso-position-vertical-relative:page;mso-width-percent:0;mso-height-percent:0;mso-width-relative:margin;mso-height-relative:page;v-text-anchor:top" o:gfxdata="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" filled="f" stroked="f" strokeweight=".5pt">
+                  <v:shape id="Text Box 131" o:spid="_x0000_s1026" type="#_x0000_t202" style="position:absolute;margin-left:37.25pt;margin-top:297.9pt;width:471.7pt;height:151.4pt;z-index:251655168;visibility:visible;mso-wrap-style:square;mso-width-percent:0;mso-height-percent:0;mso-wrap-distance-left:14.4pt;mso-wrap-distance-top:0;mso-wrap-distance-right:14.4pt;mso-wrap-distance-bottom:0;mso-position-horizontal:absolute;mso-position-horizontal-relative:margin;mso-position-vertical:absolute;mso-position-vertical-relative:page;mso-width-percent:0;mso-height-percent:0;mso-width-relative:margin;mso-height-relative:page;v-text-anchor:top" o:gfxdata="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" filled="f" stroked="f" strokeweight=".5pt">
                     <v:textbox inset="0,0,0,0">
                       <w:txbxContent>
                         <w:p>
@@ -1062,8 +1062,7 @@
               </mc:Choice>
               <mc:Fallback>
                 <w:pict>
-                  <v:rect w14:anchorId="6304D4D1" id="Rectangle 132" o:spid="_x0000_s1027" style="position:absolute;margin-left:-4.4pt;margin-top:0;width:46.8pt;height:77.75pt;z-index:251654144;visibility:visible;mso-wrap-style:square;mso-width-percent:76;mso-height-percent:98;mso-top-percent:23;mso-wrap-distance-left:9pt;mso-wrap-distance-top:0;mso-wrap-distance-right:9pt;mso-wrap-distance-bottom:0;mso-position-horizontal:right;mso-position-horizontal-relative:margin;mso-position-vertical-relative:page;mso-width-percent:76;mso-height-percent:98;mso-top-percent:23;mso-width-relative:page;mso-height-relative:page;v-text-anchor:bottom" o:gfxdata="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" fillcolor="#d6615c [3204]" stroked="f" strokeweight="1pt">
-                    <v:path arrowok="t"/>
+                  <v:rect w14:anchorId="6304D4D1" id="Rectangle 132" o:spid="_x0000_s1027" style="position:absolute;margin-left:-4.4pt;margin-top:0;width:46.8pt;height:77.75pt;z-index:251654144;visibility:visible;mso-wrap-style:square;mso-width-percent:76;mso-height-percent:98;mso-top-percent:23;mso-wrap-distance-left:9pt;mso-wrap-distance-top:0;mso-wrap-distance-right:9pt;mso-wrap-distance-bottom:0;mso-position-horizontal:right;mso-position-horizontal-relative:margin;mso-position-vertical-relative:page;mso-width-percent:76;mso-height-percent:98;mso-top-percent:23;mso-width-relative:page;mso-height-relative:page;v-text-anchor:bottom" o:gfxdata="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" fillcolor="#d6615c [3204]" stroked="f" strokeweight="1pt">
                     <o:lock v:ext="edit" aspectratio="t"/>
                     <v:textbox inset="3.6pt,,3.6pt">
                       <w:txbxContent>
@@ -5587,7 +5586,7 @@
     <w:p/>
     <w:p>
       <w:pPr>
-        <w:pStyle w:val="ndicedeIlustraes"/>
+        <w:pStyle w:val="ndicedeilustraes"/>
         <w:tabs>
           <w:tab w:val="right" w:leader="dot" w:pos="9350"/>
         </w:tabs>
@@ -5659,7 +5658,7 @@
     </w:p>
     <w:p>
       <w:pPr>
-        <w:pStyle w:val="ndicedeIlustraes"/>
+        <w:pStyle w:val="ndicedeilustraes"/>
         <w:tabs>
           <w:tab w:val="right" w:leader="dot" w:pos="9350"/>
         </w:tabs>
@@ -5722,7 +5721,7 @@
     </w:p>
     <w:p>
       <w:pPr>
-        <w:pStyle w:val="ndicedeIlustraes"/>
+        <w:pStyle w:val="ndicedeilustraes"/>
         <w:tabs>
           <w:tab w:val="right" w:leader="dot" w:pos="9350"/>
         </w:tabs>
@@ -5785,7 +5784,7 @@
     </w:p>
     <w:p>
       <w:pPr>
-        <w:pStyle w:val="ndicedeIlustraes"/>
+        <w:pStyle w:val="ndicedeilustraes"/>
         <w:tabs>
           <w:tab w:val="right" w:leader="dot" w:pos="9350"/>
         </w:tabs>
@@ -5848,7 +5847,7 @@
     </w:p>
     <w:p>
       <w:pPr>
-        <w:pStyle w:val="ndicedeIlustraes"/>
+        <w:pStyle w:val="ndicedeilustraes"/>
         <w:tabs>
           <w:tab w:val="right" w:leader="dot" w:pos="9350"/>
         </w:tabs>
@@ -6366,7 +6365,7 @@
     </w:p>
     <w:tbl>
       <w:tblPr>
-        <w:tblStyle w:val="TabelacomLista4-Destaque1"/>
+        <w:tblStyle w:val="TabeladeLista4-Destaque1"/>
         <w:tblW w:w="0" w:type="auto"/>
         <w:tblInd w:w="265" w:type="dxa"/>
         <w:tblLook w:val="0420" w:firstRow="1" w:lastRow="0" w:firstColumn="0" w:lastColumn="0" w:noHBand="0" w:noVBand="1"/>
@@ -7096,7 +7095,7 @@
           </mc:Choice>
           <mc:Fallback>
             <w:pict>
-              <v:shape w14:anchorId="52749ADF" id="Caixa de Texto 6" o:spid="_x0000_s1028" type="#_x0000_t202" style="position:absolute;left:0;text-align:left;margin-left:-31.9pt;margin-top:346.95pt;width:544.05pt;height:20.45pt;z-index:251669504;visibility:visible;mso-wrap-style:square;mso-wrap-distance-left:9pt;mso-wrap-distance-top:0;mso-wrap-distance-right:9pt;mso-wrap-distance-bottom:0;mso-position-horizontal:absolute;mso-position-horizontal-relative:text;mso-position-vertical:absolute;mso-position-vertical-relative:text;v-text-anchor:top" o:gfxdata="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" stroked="f">
+              <v:shape w14:anchorId="52749ADF" id="Caixa de Texto 6" o:spid="_x0000_s1028" type="#_x0000_t202" style="position:absolute;left:0;text-align:left;margin-left:-31.9pt;margin-top:346.95pt;width:544.05pt;height:20.45pt;z-index:251669504;visibility:visible;mso-wrap-style:square;mso-wrap-distance-left:9pt;mso-wrap-distance-top:0;mso-wrap-distance-right:9pt;mso-wrap-distance-bottom:0;mso-position-horizontal:absolute;mso-position-horizontal-relative:text;mso-position-vertical:absolute;mso-position-vertical-relative:text;v-text-anchor:top" o:gfxdata="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" stroked="f">
                 <v:textbox style="mso-fit-shape-to-text:t" inset="0,0,0,0">
                   <w:txbxContent>
                     <w:p>
@@ -7432,7 +7431,7 @@
           </mc:Choice>
           <mc:Fallback>
             <w:pict>
-              <v:shape w14:anchorId="5B9C03B4" id="Caixa de Texto 8" o:spid="_x0000_s1029" type="#_x0000_t202" style="position:absolute;left:0;text-align:left;margin-left:-23.3pt;margin-top:351.45pt;width:529.6pt;height:20.45pt;z-index:251672576;visibility:visible;mso-wrap-style:square;mso-wrap-distance-left:9pt;mso-wrap-distance-top:0;mso-wrap-distance-right:9pt;mso-wrap-distance-bottom:0;mso-position-horizontal:absolute;mso-position-horizontal-relative:text;mso-position-vertical:absolute;mso-position-vertical-relative:text;v-text-anchor:top" o:gfxdata="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" stroked="f">
+              <v:shape w14:anchorId="5B9C03B4" id="Caixa de Texto 8" o:spid="_x0000_s1029" type="#_x0000_t202" style="position:absolute;left:0;text-align:left;margin-left:-23.3pt;margin-top:351.45pt;width:529.6pt;height:20.45pt;z-index:251672576;visibility:visible;mso-wrap-style:square;mso-wrap-distance-left:9pt;mso-wrap-distance-top:0;mso-wrap-distance-right:9pt;mso-wrap-distance-bottom:0;mso-position-horizontal:absolute;mso-position-horizontal-relative:text;mso-position-vertical:absolute;mso-position-vertical-relative:text;v-text-anchor:top" o:gfxdata="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" stroked="f">
                 <v:textbox style="mso-fit-shape-to-text:t" inset="0,0,0,0">
                   <w:txbxContent>
                     <w:p>
@@ -7504,7 +7503,6 @@
       <w:bookmarkEnd w:id="15"/>
     </w:p>
     <w:p>
-      <w:bookmarkStart w:id="16" w:name="_GoBack"/>
       <w:r>
         <w:rPr>
           <w:noProof/>
@@ -7580,7 +7578,6 @@
           </wp:anchor>
         </w:drawing>
       </w:r>
-      <w:bookmarkEnd w:id="16"/>
       <w:r>
         <w:rPr>
           <w:noProof/>
@@ -7643,7 +7640,7 @@
                                 <w:szCs w:val="22"/>
                               </w:rPr>
                             </w:pPr>
-                            <w:bookmarkStart w:id="17" w:name="_Toc495955963"/>
+                            <w:bookmarkStart w:id="16" w:name="_Toc495955963"/>
                             <w:r>
                               <w:t xml:space="preserve">Ilustração </w:t>
                             </w:r>
@@ -7668,7 +7665,7 @@
                             <w:r>
                               <w:t xml:space="preserve"> - Diagrama de casos de uso CEO</w:t>
                             </w:r>
-                            <w:bookmarkEnd w:id="17"/>
+                            <w:bookmarkEnd w:id="16"/>
                           </w:p>
                         </w:txbxContent>
                       </wps:txbx>
@@ -7686,7 +7683,7 @@
           </mc:Choice>
           <mc:Fallback>
             <w:pict>
-              <v:shape w14:anchorId="3CADC832" id="Caixa de Texto 14" o:spid="_x0000_s1030" type="#_x0000_t202" style="position:absolute;left:0;text-align:left;margin-left:31pt;margin-top:187.05pt;width:405.2pt;height:20.45pt;z-index:251675648;visibility:visible;mso-wrap-style:square;mso-wrap-distance-left:9pt;mso-wrap-distance-top:0;mso-wrap-distance-right:9pt;mso-wrap-distance-bottom:0;mso-position-horizontal:absolute;mso-position-horizontal-relative:text;mso-position-vertical:absolute;mso-position-vertical-relative:text;v-text-anchor:top" o:gfxdata="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" stroked="f">
+              <v:shape w14:anchorId="3CADC832" id="Caixa de Texto 14" o:spid="_x0000_s1030" type="#_x0000_t202" style="position:absolute;left:0;text-align:left;margin-left:31pt;margin-top:187.05pt;width:405.2pt;height:20.45pt;z-index:251675648;visibility:visible;mso-wrap-style:square;mso-wrap-distance-left:9pt;mso-wrap-distance-top:0;mso-wrap-distance-right:9pt;mso-wrap-distance-bottom:0;mso-position-horizontal:absolute;mso-position-horizontal-relative:text;mso-position-vertical:absolute;mso-position-vertical-relative:text;v-text-anchor:top" o:gfxdata="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" stroked="f">
                 <v:textbox style="mso-fit-shape-to-text:t" inset="0,0,0,0">
                   <w:txbxContent>
                     <w:p>
@@ -7700,7 +7697,7 @@
                           <w:szCs w:val="22"/>
                         </w:rPr>
                       </w:pPr>
-                      <w:bookmarkStart w:id="18" w:name="_Toc495955963"/>
+                      <w:bookmarkStart w:id="17" w:name="_Toc495955963"/>
                       <w:r>
                         <w:t xml:space="preserve">Ilustração </w:t>
                       </w:r>
@@ -7725,7 +7722,7 @@
                       <w:r>
                         <w:t xml:space="preserve"> - Diagrama de casos de uso CEO</w:t>
                       </w:r>
-                      <w:bookmarkEnd w:id="18"/>
+                      <w:bookmarkEnd w:id="17"/>
                     </w:p>
                   </w:txbxContent>
                 </v:textbox>
@@ -7744,7 +7741,7 @@
           <w:numId w:val="12"/>
         </w:numPr>
       </w:pPr>
-      <w:bookmarkStart w:id="19" w:name="_Toc495956731"/>
+      <w:bookmarkStart w:id="18" w:name="_Toc495956731"/>
       <w:r>
         <w:rPr>
           <w:noProof/>
@@ -7855,7 +7852,7 @@
                                   <w:szCs w:val="28"/>
                                 </w:rPr>
                               </w:pPr>
-                              <w:bookmarkStart w:id="20" w:name="_Toc495955964"/>
+                              <w:bookmarkStart w:id="19" w:name="_Toc495955964"/>
                               <w:r>
                                 <w:t xml:space="preserve">Ilustração </w:t>
                               </w:r>
@@ -7880,7 +7877,7 @@
                               <w:r>
                                 <w:t xml:space="preserve"> - BPMN Ciclo de Dádiva</w:t>
                               </w:r>
-                              <w:bookmarkEnd w:id="20"/>
+                              <w:bookmarkEnd w:id="19"/>
                             </w:p>
                           </w:txbxContent>
                         </wps:txbx>
@@ -7899,7 +7896,7 @@
           </mc:Choice>
           <mc:Fallback>
             <w:pict>
-              <v:group w14:anchorId="2841B7CE" id="Grupo 11" o:spid="_x0000_s1031" style="position:absolute;left:0;text-align:left;margin-left:-58.55pt;margin-top:27.5pt;width:584.85pt;height:170.95pt;z-index:251662336" coordsize="7427595,2171088" o:gfxdata="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">
+              <v:group w14:anchorId="2841B7CE" id="Grupo 11" o:spid="_x0000_s1031" style="position:absolute;left:0;text-align:left;margin-left:-58.55pt;margin-top:27.5pt;width:584.85pt;height:170.95pt;z-index:251662336" coordsize="74275,21710" o:gfxdata="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">
                 <v:shapetype id="_x0000_t75" coordsize="21600,21600" o:spt="75" o:preferrelative="t" path="m@4@5l@4@11@9@11@9@5xe" filled="f" stroked="f">
                   <v:stroke joinstyle="miter"/>
                   <v:formulas>
@@ -7919,11 +7916,10 @@
                   <v:path o:extrusionok="f" gradientshapeok="t" o:connecttype="rect"/>
                   <o:lock v:ext="edit" aspectratio="t"/>
                 </v:shapetype>
-                <v:shape id="Imagem 1" o:spid="_x0000_s1032" type="#_x0000_t75" alt="MESTRADO/2%20ano/1%20semestre/LABDSOFT/Documentacao/processos/BPMN%20-%20Ciclo%20de%20Dadiva/BPMN_v2.png" style="position:absolute;width:7427595;height:1945005;visibility:visible;mso-wrap-style:square" o:gfxdata="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">
-                  <v:imagedata r:id="rId17" o:title="MESTRADO/2%20ano/1%20semestre/LABDSOFT/Documentacao/processos/BPMN%20-%20Ciclo%20de%20Dadiva/BPMN_v2.png"/>
-                  <v:path arrowok="t"/>
+                <v:shape id="Imagem 1" o:spid="_x0000_s1032" type="#_x0000_t75" alt="MESTRADO/2%20ano/1%20semestre/LABDSOFT/Documentacao/processos/BPMN%20-%20Ciclo%20de%20Dadiva/BPMN_v2.png" style="position:absolute;width:74275;height:19450;visibility:visible;mso-wrap-style:square" o:gfxdata="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">
+                  <v:imagedata r:id="rId17" o:title="BPMN_v2"/>
                 </v:shape>
-                <v:shape id="Caixa de Texto 2" o:spid="_x0000_s1033" type="#_x0000_t202" style="position:absolute;top:2054268;width:7427595;height:116820;visibility:visible;mso-wrap-style:square;v-text-anchor:top" o:gfxdata="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" stroked="f">
+                <v:shape id="Caixa de Texto 2" o:spid="_x0000_s1033" type="#_x0000_t202" style="position:absolute;top:20542;width:74275;height:1168;visibility:visible;mso-wrap-style:square;v-text-anchor:top" o:gfxdata="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" stroked="f">
                   <v:textbox inset="0,0,0,0">
                     <w:txbxContent>
                       <w:p>
@@ -7939,7 +7935,7 @@
                             <w:szCs w:val="28"/>
                           </w:rPr>
                         </w:pPr>
-                        <w:bookmarkStart w:id="21" w:name="_Toc495955964"/>
+                        <w:bookmarkStart w:id="20" w:name="_Toc495955964"/>
                         <w:r>
                           <w:t xml:space="preserve">Ilustração </w:t>
                         </w:r>
@@ -7964,7 +7960,7 @@
                         <w:r>
                           <w:t xml:space="preserve"> - BPMN Ciclo de Dádiva</w:t>
                         </w:r>
-                        <w:bookmarkEnd w:id="21"/>
+                        <w:bookmarkEnd w:id="20"/>
                       </w:p>
                     </w:txbxContent>
                   </v:textbox>
@@ -8084,7 +8080,7 @@
                                   <w:szCs w:val="28"/>
                                 </w:rPr>
                               </w:pPr>
-                              <w:bookmarkStart w:id="22" w:name="_Toc495955965"/>
+                              <w:bookmarkStart w:id="21" w:name="_Toc495955965"/>
                               <w:r>
                                 <w:t xml:space="preserve">Ilustração </w:t>
                               </w:r>
@@ -8109,7 +8105,7 @@
                               <w:r>
                                 <w:t xml:space="preserve"> - BPMN Pedido de Gâmetas</w:t>
                               </w:r>
-                              <w:bookmarkEnd w:id="22"/>
+                              <w:bookmarkEnd w:id="21"/>
                             </w:p>
                           </w:txbxContent>
                         </wps:txbx>
@@ -8128,12 +8124,11 @@
           </mc:Choice>
           <mc:Fallback>
             <w:pict>
-              <v:group w14:anchorId="0A97DEDE" id="Grupo 12" o:spid="_x0000_s1034" style="position:absolute;left:0;text-align:left;margin-left:-5pt;margin-top:251.95pt;width:495.05pt;height:379.05pt;z-index:251666432" coordsize="6287135,4814100" o:gfxdata="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">
-                <v:shape id="Imagem 3" o:spid="_x0000_s1035" type="#_x0000_t75" alt="MESTRADO/2%20ano/1%20semestre/LABDSOFT/Documentacao/processos/BPMN%20-%20Pedido%20de%20Gametas/BPMN_PedidoGametas.jpg" style="position:absolute;width:6287135;height:4565015;visibility:visible;mso-wrap-style:square" o:gfxdata="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">
-                  <v:imagedata r:id="rId19" o:title="MESTRADO/2%20ano/1%20semestre/LABDSOFT/Documentacao/processos/BPMN%20-%20Pedido%20de%20Gametas/BPMN_PedidoGametas.jpg"/>
-                  <v:path arrowok="t"/>
+              <v:group w14:anchorId="0A97DEDE" id="Grupo 12" o:spid="_x0000_s1034" style="position:absolute;left:0;text-align:left;margin-left:-5pt;margin-top:251.95pt;width:495.05pt;height:379.05pt;z-index:251666432" coordsize="62871,48141" o:gfxdata="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">
+                <v:shape id="Imagem 3" o:spid="_x0000_s1035" type="#_x0000_t75" alt="MESTRADO/2%20ano/1%20semestre/LABDSOFT/Documentacao/processos/BPMN%20-%20Pedido%20de%20Gametas/BPMN_PedidoGametas.jpg" style="position:absolute;width:62871;height:45650;visibility:visible;mso-wrap-style:square" o:gfxdata="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">
+                  <v:imagedata r:id="rId19" o:title="BPMN_PedidoGametas"/>
                 </v:shape>
-                <v:shape id="Caixa de Texto 4" o:spid="_x0000_s1036" type="#_x0000_t202" style="position:absolute;top:4697260;width:6287135;height:116840;visibility:visible;mso-wrap-style:square;v-text-anchor:top" o:gfxdata="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" stroked="f">
+                <v:shape id="Caixa de Texto 4" o:spid="_x0000_s1036" type="#_x0000_t202" style="position:absolute;top:46972;width:62871;height:1169;visibility:visible;mso-wrap-style:square;v-text-anchor:top" o:gfxdata="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" stroked="f">
                   <v:textbox inset="0,0,0,0">
                     <w:txbxContent>
                       <w:p>
@@ -8149,7 +8144,7 @@
                             <w:szCs w:val="28"/>
                           </w:rPr>
                         </w:pPr>
-                        <w:bookmarkStart w:id="23" w:name="_Toc495955965"/>
+                        <w:bookmarkStart w:id="22" w:name="_Toc495955965"/>
                         <w:r>
                           <w:t xml:space="preserve">Ilustração </w:t>
                         </w:r>
@@ -8174,7 +8169,7 @@
                         <w:r>
                           <w:t xml:space="preserve"> - BPMN Pedido de Gâmetas</w:t>
                         </w:r>
-                        <w:bookmarkEnd w:id="23"/>
+                        <w:bookmarkEnd w:id="22"/>
                       </w:p>
                     </w:txbxContent>
                   </v:textbox>
@@ -8194,7 +8189,7 @@
       <w:r>
         <w:t>1</w:t>
       </w:r>
-      <w:bookmarkEnd w:id="19"/>
+      <w:bookmarkEnd w:id="18"/>
     </w:p>
     <w:p>
       <w:pPr>
@@ -8204,14 +8199,14 @@
           <w:numId w:val="12"/>
         </w:numPr>
       </w:pPr>
-      <w:bookmarkStart w:id="24" w:name="_Toc495956732"/>
+      <w:bookmarkStart w:id="23" w:name="_Toc495956732"/>
       <w:r>
         <w:t>BPMN</w:t>
       </w:r>
       <w:r>
         <w:t xml:space="preserve"> Processo 2</w:t>
       </w:r>
-      <w:bookmarkEnd w:id="24"/>
+      <w:bookmarkEnd w:id="23"/>
     </w:p>
     <w:p>
       <w:pPr>
@@ -8221,12 +8216,12 @@
           <w:numId w:val="12"/>
         </w:numPr>
       </w:pPr>
-      <w:bookmarkStart w:id="25" w:name="_Toc495956733"/>
+      <w:bookmarkStart w:id="24" w:name="_Toc495956733"/>
       <w:r>
         <w:lastRenderedPageBreak/>
         <w:t>Ambiente de Execução</w:t>
       </w:r>
-      <w:bookmarkEnd w:id="25"/>
+      <w:bookmarkEnd w:id="24"/>
     </w:p>
     <w:p>
       <w:r>
@@ -8276,31 +8271,53 @@
           <w:numId w:val="12"/>
         </w:numPr>
       </w:pPr>
-      <w:bookmarkStart w:id="26" w:name="_Toc495956734"/>
+      <w:bookmarkStart w:id="25" w:name="_Toc495956734"/>
       <w:r>
         <w:t>Restrições de Design e Implementação</w:t>
       </w:r>
+      <w:bookmarkEnd w:id="25"/>
+    </w:p>
+    <w:p>
+      <w:r>
+        <w:rPr>
+          <w:highlight w:val="yellow"/>
+        </w:rPr>
+        <w:t>EM FALTA</w:t>
+      </w:r>
+    </w:p>
+    <w:p>
+      <w:pPr>
+        <w:rPr>
+          <w:lang w:val="en-US"/>
+        </w:rPr>
+      </w:pPr>
+      <w:r>
+        <w:rPr>
+          <w:lang w:val="en-US"/>
+        </w:rPr>
+        <w:t xml:space="preserve">&lt;Describe any items or issues that will limit the options available to the developers. These might include: corporate or </w:t>
+      </w:r>
+      <w:r>
+        <w:rPr>
+          <w:u w:val="single"/>
+          <w:lang w:val="en-US"/>
+        </w:rPr>
+        <w:t>regulato</w:t>
+      </w:r>
+      <w:bookmarkStart w:id="26" w:name="_GoBack"/>
       <w:bookmarkEnd w:id="26"/>
-    </w:p>
-    <w:p>
-      <w:r>
-        <w:rPr>
-          <w:highlight w:val="yellow"/>
-        </w:rPr>
-        <w:t>EM FALTA</w:t>
-      </w:r>
-    </w:p>
-    <w:p>
-      <w:pPr>
-        <w:rPr>
-          <w:lang w:val="en-US"/>
-        </w:rPr>
-      </w:pPr>
-      <w:r>
-        <w:rPr>
-          <w:lang w:val="en-US"/>
-        </w:rPr>
-        <w:t>&lt;Describe any items or issues that will limit the options available to the developers. These might include: corporate or regulatory policies; hardware limitations (timing requirements, memory requirements); interfaces to other applications; specific technologies, tools, and databases to be used; parallel operations; language requirements; communications protocols; security considerations; design conventions or programming standards (for example, if the customer’s organization will be responsible for maintaining the delivered software).&gt;</w:t>
+      <w:r>
+        <w:rPr>
+          <w:u w:val="single"/>
+          <w:lang w:val="en-US"/>
+        </w:rPr>
+        <w:t>ry</w:t>
+      </w:r>
+      <w:r>
+        <w:rPr>
+          <w:lang w:val="en-US"/>
+        </w:rPr>
+        <w:t xml:space="preserve"> policies; hardware limitations (timing requirements, memory requirements); interfaces to other applications; specific technologies, tools, and databases to be used; parallel operations; language requirements; communications protocols; security considerations; design conventions or programming standards (for example, if the customer’s organization will be responsible for maintaining the delivered software).&gt;</w:t>
       </w:r>
     </w:p>
     <w:p>
@@ -8334,6 +8351,20 @@
       </w:r>
     </w:p>
     <w:p>
+      <w:r>
+        <w:t xml:space="preserve">--Alojamento? Se serviços </w:t>
+      </w:r>
+      <w:proofErr w:type="gramStart"/>
+      <w:r>
+        <w:t>externos -&gt; Requer</w:t>
+      </w:r>
+      <w:proofErr w:type="gramEnd"/>
+      <w:r>
+        <w:t xml:space="preserve"> ligação internet</w:t>
+      </w:r>
+    </w:p>
+    <w:p/>
+    <w:p>
       <w:pPr>
         <w:rPr>
           <w:lang w:val="en-US"/>
@@ -8374,23 +8405,16 @@
     </w:p>
     <w:p>
       <w:r>
-        <w:rPr>
-          <w:highlight w:val="yellow"/>
-        </w:rPr>
-        <w:t>EM FALTA</w:t>
-      </w:r>
-    </w:p>
-    <w:p>
-      <w:pPr>
-        <w:rPr>
-          <w:lang w:val="en-US"/>
-        </w:rPr>
-      </w:pPr>
-      <w:r>
-        <w:rPr>
-          <w:lang w:val="en-US"/>
-        </w:rPr>
-        <w:t>&lt;This template illustrates organizing the functional requirements for the product by system features, the major services provided by the product. You may prefer to organize this section by use case, mode of operation, user class, object class, functional hierarchy, or combinations of these, whatever makes the most logical sense for your product.&gt;</w:t>
+        <w:t xml:space="preserve">Nesta secção </w:t>
+      </w:r>
+      <w:r>
+        <w:t>contém</w:t>
+      </w:r>
+      <w:r>
+        <w:t xml:space="preserve"> todos os requisitos funcionais e </w:t>
+      </w:r>
+      <w:r>
+        <w:t>requisitos de qualidade do sistema, que dará uma descrição detalhada do sistema e também das suas características.</w:t>
       </w:r>
     </w:p>
     <w:p>
@@ -9347,12 +9371,34 @@
         </w:rPr>
       </w:pPr>
       <w:bookmarkStart w:id="47" w:name="_Toc495956755"/>
+      <w:proofErr w:type="spellStart"/>
       <w:r>
         <w:rPr>
           <w:lang w:val="en-US"/>
         </w:rPr>
         <w:lastRenderedPageBreak/>
-        <w:t xml:space="preserve">Requisitos Não </w:t>
+        <w:t>Requisitos</w:t>
+      </w:r>
+      <w:proofErr w:type="spellEnd"/>
+      <w:r>
+        <w:rPr>
+          <w:lang w:val="en-US"/>
+        </w:rPr>
+        <w:t xml:space="preserve"> </w:t>
+      </w:r>
+      <w:proofErr w:type="spellStart"/>
+      <w:r>
+        <w:rPr>
+          <w:lang w:val="en-US"/>
+        </w:rPr>
+        <w:t>Não</w:t>
+      </w:r>
+      <w:proofErr w:type="spellEnd"/>
+      <w:r>
+        <w:rPr>
+          <w:lang w:val="en-US"/>
+        </w:rPr>
+        <w:t xml:space="preserve"> </w:t>
       </w:r>
       <w:proofErr w:type="spellStart"/>
       <w:r>
@@ -9365,42 +9411,22 @@
       <w:proofErr w:type="spellEnd"/>
     </w:p>
     <w:p>
-      <w:r>
-        <w:rPr>
-          <w:highlight w:val="yellow"/>
-        </w:rPr>
-        <w:t>EM FALTA</w:t>
-      </w:r>
-    </w:p>
-    <w:p>
-      <w:pPr>
-        <w:rPr>
-          <w:lang w:val="en-US"/>
-        </w:rPr>
-      </w:pPr>
-      <w:r>
-        <w:rPr>
-          <w:lang w:val="en-US"/>
-        </w:rPr>
-        <w:t>This section specifies</w:t>
-      </w:r>
-      <w:r>
-        <w:rPr>
-          <w:lang w:val="en-US"/>
-        </w:rPr>
-        <w:t xml:space="preserve"> other</w:t>
-      </w:r>
-      <w:r>
-        <w:rPr>
-          <w:lang w:val="en-US"/>
-        </w:rPr>
-        <w:t xml:space="preserve"> nonfunctional requirements</w:t>
-      </w:r>
-      <w:r>
-        <w:rPr>
-          <w:lang w:val="en-US"/>
-        </w:rPr>
-        <w:t xml:space="preserve">. These quality requirements should be specific, quantitative and verifiable. </w:t>
+      <w:pPr>
+        <w:rPr>
+          <w:lang w:val="en-US"/>
+        </w:rPr>
+      </w:pPr>
+      <w:r>
+        <w:t xml:space="preserve">Nesta secção contém todos os requisitos </w:t>
+      </w:r>
+      <w:r>
+        <w:t>não funcionais.</w:t>
+      </w:r>
+      <w:r>
+        <w:rPr>
+          <w:lang w:val="en-US"/>
+        </w:rPr>
+        <w:t xml:space="preserve"> </w:t>
       </w:r>
     </w:p>
     <w:p>
@@ -9656,28 +9682,121 @@
       <w:bookmarkEnd w:id="52"/>
     </w:p>
     <w:p>
-      <w:pPr>
-        <w:rPr>
-          <w:lang w:val="en-US"/>
-        </w:rPr>
-      </w:pPr>
-      <w:r>
-        <w:rPr>
-          <w:lang w:val="en-US"/>
-        </w:rPr>
-        <w:t>&lt;</w:t>
-      </w:r>
-      <w:r>
-        <w:rPr>
-          <w:lang w:val="en-US"/>
-        </w:rPr>
-        <w:t xml:space="preserve"> Identify and describe stakeholders</w:t>
-      </w:r>
-      <w:r>
-        <w:rPr>
-          <w:lang w:val="en-US"/>
-        </w:rPr>
-        <w:t xml:space="preserve"> &gt;</w:t>
+      <w:r>
+        <w:t xml:space="preserve">Neste sistema, foram identificados seis </w:t>
+      </w:r>
+      <w:proofErr w:type="spellStart"/>
+      <w:r>
+        <w:t>stakeholders</w:t>
+      </w:r>
+      <w:proofErr w:type="spellEnd"/>
+      <w:r>
+        <w:t>, entre os quais o CEO, enfermeiros, médicos, assistentes sociais, técnicos laboratoriais.</w:t>
+      </w:r>
+    </w:p>
+    <w:p>
+      <w:pPr>
+        <w:pStyle w:val="PargrafodaLista"/>
+        <w:numPr>
+          <w:ilvl w:val="0"/>
+          <w:numId w:val="28"/>
+        </w:numPr>
+      </w:pPr>
+      <w:r>
+        <w:t>CEO</w:t>
+      </w:r>
+    </w:p>
+    <w:p>
+      <w:r>
+        <w:t>É o responsável máximo da empresa, e como tal, necessita de ter ao seu dispor um conjunto de relatórios e mapas relativos a área económica e produtividade, onde necessita de saber o resumo do negocio, para que possa tomar decisões.</w:t>
+      </w:r>
+    </w:p>
+    <w:p/>
+    <w:p>
+      <w:pPr>
+        <w:pStyle w:val="PargrafodaLista"/>
+        <w:numPr>
+          <w:ilvl w:val="0"/>
+          <w:numId w:val="28"/>
+        </w:numPr>
+      </w:pPr>
+      <w:r>
+        <w:t>Enfermeiro</w:t>
+      </w:r>
+    </w:p>
+    <w:p>
+      <w:r>
+        <w:t>O processo do enfermeiro inicia com um registo inicial relativamente ao paciente, onde existe um levantamento de dados pessoais do paciente. Também é o enfermeiro que coleta as amostras de gametas, identificando-as e rotulando para posteriormente serem enviadas para outra área.</w:t>
+      </w:r>
+    </w:p>
+    <w:p>
+      <w:r>
+        <w:t>Outra necessidade do enfermeiro é ter acesso a áreas como processo de doação, onde poderá gerir determinados aspetos dessa área e ainda ter acesso a área de pedidos externos</w:t>
+      </w:r>
+      <w:r>
+        <w:t>, para que possa posteriormente atribuir uma compatibilidade entre um casal e uma dadiva do sistema</w:t>
+      </w:r>
+      <w:r>
+        <w:t>.</w:t>
+      </w:r>
+    </w:p>
+    <w:p>
+      <w:pPr>
+        <w:pStyle w:val="PargrafodaLista"/>
+        <w:numPr>
+          <w:ilvl w:val="0"/>
+          <w:numId w:val="28"/>
+        </w:numPr>
+      </w:pPr>
+      <w:r>
+        <w:t>Medico</w:t>
+      </w:r>
+    </w:p>
+    <w:p>
+      <w:r>
+        <w:rPr>
+          <w:highlight w:val="yellow"/>
+        </w:rPr>
+        <w:t>EM FALTA</w:t>
+      </w:r>
+    </w:p>
+    <w:p/>
+    <w:p>
+      <w:pPr>
+        <w:pStyle w:val="PargrafodaLista"/>
+        <w:numPr>
+          <w:ilvl w:val="0"/>
+          <w:numId w:val="28"/>
+        </w:numPr>
+      </w:pPr>
+      <w:r>
+        <w:t>Assistente Social</w:t>
+      </w:r>
+    </w:p>
+    <w:p>
+      <w:r>
+        <w:rPr>
+          <w:highlight w:val="yellow"/>
+        </w:rPr>
+        <w:t>EM FALTA</w:t>
+      </w:r>
+    </w:p>
+    <w:p/>
+    <w:p>
+      <w:pPr>
+        <w:pStyle w:val="PargrafodaLista"/>
+        <w:numPr>
+          <w:ilvl w:val="0"/>
+          <w:numId w:val="28"/>
+        </w:numPr>
+      </w:pPr>
+      <w:r>
+        <w:t>Técnicos Laboratoriais</w:t>
+      </w:r>
+    </w:p>
+    <w:p>
+      <w:r>
+        <w:t>A área de técnicos laboratoriais, tem como função analisar as amostras, emitindo um relatório detalhado sobre as características destas. Outra função dos técnicos é armazenar as dadivas, e colocar as informações no sistema relativas a localização do material.</w:t>
       </w:r>
     </w:p>
     <w:p>
@@ -9776,6 +9895,7 @@
         <w:rPr>
           <w:lang w:val="en-US"/>
         </w:rPr>
+        <w:lastRenderedPageBreak/>
         <w:t>Esforço</w:t>
       </w:r>
       <w:proofErr w:type="spellEnd"/>
@@ -9829,7 +9949,7 @@
     </w:p>
     <w:tbl>
       <w:tblPr>
-        <w:tblStyle w:val="TabelacomLista6Colorida-Destaque1"/>
+        <w:tblStyle w:val="TabeladeLista6Colorida-Destaque1"/>
         <w:tblW w:w="4630" w:type="pct"/>
         <w:tblInd w:w="367" w:type="dxa"/>
         <w:tblLayout w:type="fixed"/>
@@ -10563,7 +10683,6 @@
         <w:rPr>
           <w:lang w:val="en-US"/>
         </w:rPr>
-        <w:lastRenderedPageBreak/>
         <w:t>Restrições e Limitações</w:t>
       </w:r>
       <w:bookmarkEnd w:id="55"/>
@@ -10707,7 +10826,7 @@
 </file>
 
 <file path=word/endnotes.xml><?xml version="1.0" encoding="utf-8"?>
-<w:endnotes xmlns:wpc="http://schemas.microsoft.com/office/word/2010/wordprocessingCanvas" xmlns:mo="http://schemas.microsoft.com/office/mac/office/2008/main" xmlns:mc="http://schemas.openxmlformats.org/markup-compatibility/2006" xmlns:mv="urn:schemas-microsoft-com:mac:vml" xmlns:o="urn:schemas-microsoft-com:office:office" xmlns:r="http://schemas.openxmlformats.org/officeDocument/2006/relationships" xmlns:m="http://schemas.openxmlformats.org/officeDocument/2006/math" xmlns:v="urn:schemas-microsoft-com:vml" xmlns:wp14="http://schemas.microsoft.com/office/word/2010/wordprocessingDrawing" xmlns:wp="http://schemas.openxmlformats.org/drawingml/2006/wordprocessingDrawing" xmlns:w10="urn:schemas-microsoft-com:office:word" xmlns:w="http://schemas.openxmlformats.org/wordprocessingml/2006/main" xmlns:w14="http://schemas.microsoft.com/office/word/2010/wordml" xmlns:w15="http://schemas.microsoft.com/office/word/2012/wordml" xmlns:wpg="http://schemas.microsoft.com/office/word/2010/wordprocessingGroup" xmlns:wpi="http://schemas.microsoft.com/office/word/2010/wordprocessingInk" xmlns:wne="http://schemas.microsoft.com/office/word/2006/wordml" xmlns:wps="http://schemas.microsoft.com/office/word/2010/wordprocessingShape" mc:Ignorable="w14 w15 wp14">
+<w:endnotes xmlns:wpc="http://schemas.microsoft.com/office/word/2010/wordprocessingCanvas" xmlns:cx="http://schemas.microsoft.com/office/drawing/2014/chartex" xmlns:cx1="http://schemas.microsoft.com/office/drawing/2015/9/8/chartex" xmlns:cx2="http://schemas.microsoft.com/office/drawing/2015/10/21/chartex" xmlns:cx3="http://schemas.microsoft.com/office/drawing/2016/5/9/chartex" xmlns:cx4="http://schemas.microsoft.com/office/drawing/2016/5/10/chartex" xmlns:cx5="http://schemas.microsoft.com/office/drawing/2016/5/11/chartex" xmlns:cx6="http://schemas.microsoft.com/office/drawing/2016/5/12/chartex" xmlns:cx7="http://schemas.microsoft.com/office/drawing/2016/5/13/chartex" xmlns:cx8="http://schemas.microsoft.com/office/drawing/2016/5/14/chartex" xmlns:mc="http://schemas.openxmlformats.org/markup-compatibility/2006" xmlns:aink="http://schemas.microsoft.com/office/drawing/2016/ink" xmlns:am3d="http://schemas.microsoft.com/office/drawing/2017/model3d" xmlns:o="urn:schemas-microsoft-com:office:office" xmlns:r="http://schemas.openxmlformats.org/officeDocument/2006/relationships" xmlns:m="http://schemas.openxmlformats.org/officeDocument/2006/math" xmlns:v="urn:schemas-microsoft-com:vml" xmlns:wp14="http://schemas.microsoft.com/office/word/2010/wordprocessingDrawing" xmlns:wp="http://schemas.openxmlformats.org/drawingml/2006/wordprocessingDrawing" xmlns:w10="urn:schemas-microsoft-com:office:word" xmlns:w="http://schemas.openxmlformats.org/wordprocessingml/2006/main" xmlns:w14="http://schemas.microsoft.com/office/word/2010/wordml" xmlns:w15="http://schemas.microsoft.com/office/word/2012/wordml" xmlns:w16cid="http://schemas.microsoft.com/office/word/2016/wordml/cid" xmlns:w16se="http://schemas.microsoft.com/office/word/2015/wordml/symex" xmlns:wpg="http://schemas.microsoft.com/office/word/2010/wordprocessingGroup" xmlns:wpi="http://schemas.microsoft.com/office/word/2010/wordprocessingInk" xmlns:wne="http://schemas.microsoft.com/office/word/2006/wordml" xmlns:wps="http://schemas.microsoft.com/office/word/2010/wordprocessingShape" mc:Ignorable="w14 w15 w16se w16cid wp14">
   <w:endnote w:type="separator" w:id="-1">
     <w:p>
       <w:r>
@@ -10726,7 +10845,7 @@
 </file>
 
 <file path=word/footer1.xml><?xml version="1.0" encoding="utf-8"?>
-<w:ftr xmlns:wpc="http://schemas.microsoft.com/office/word/2010/wordprocessingCanvas" xmlns:mo="http://schemas.microsoft.com/office/mac/office/2008/main" xmlns:mc="http://schemas.openxmlformats.org/markup-compatibility/2006" xmlns:mv="urn:schemas-microsoft-com:mac:vml" xmlns:o="urn:schemas-microsoft-com:office:office" xmlns:r="http://schemas.openxmlformats.org/officeDocument/2006/relationships" xmlns:m="http://schemas.openxmlformats.org/officeDocument/2006/math" xmlns:v="urn:schemas-microsoft-com:vml" xmlns:wp14="http://schemas.microsoft.com/office/word/2010/wordprocessingDrawing" xmlns:wp="http://schemas.openxmlformats.org/drawingml/2006/wordprocessingDrawing" xmlns:w10="urn:schemas-microsoft-com:office:word" xmlns:w="http://schemas.openxmlformats.org/wordprocessingml/2006/main" xmlns:w14="http://schemas.microsoft.com/office/word/2010/wordml" xmlns:w15="http://schemas.microsoft.com/office/word/2012/wordml" xmlns:wpg="http://schemas.microsoft.com/office/word/2010/wordprocessingGroup" xmlns:wpi="http://schemas.microsoft.com/office/word/2010/wordprocessingInk" xmlns:wne="http://schemas.microsoft.com/office/word/2006/wordml" xmlns:wps="http://schemas.microsoft.com/office/word/2010/wordprocessingShape" mc:Ignorable="w14 w15 wp14">
+<w:ftr xmlns:wpc="http://schemas.microsoft.com/office/word/2010/wordprocessingCanvas" xmlns:cx="http://schemas.microsoft.com/office/drawing/2014/chartex" xmlns:cx1="http://schemas.microsoft.com/office/drawing/2015/9/8/chartex" xmlns:cx2="http://schemas.microsoft.com/office/drawing/2015/10/21/chartex" xmlns:cx3="http://schemas.microsoft.com/office/drawing/2016/5/9/chartex" xmlns:cx4="http://schemas.microsoft.com/office/drawing/2016/5/10/chartex" xmlns:cx5="http://schemas.microsoft.com/office/drawing/2016/5/11/chartex" xmlns:cx6="http://schemas.microsoft.com/office/drawing/2016/5/12/chartex" xmlns:cx7="http://schemas.microsoft.com/office/drawing/2016/5/13/chartex" xmlns:cx8="http://schemas.microsoft.com/office/drawing/2016/5/14/chartex" xmlns:mc="http://schemas.openxmlformats.org/markup-compatibility/2006" xmlns:aink="http://schemas.microsoft.com/office/drawing/2016/ink" xmlns:am3d="http://schemas.microsoft.com/office/drawing/2017/model3d" xmlns:o="urn:schemas-microsoft-com:office:office" xmlns:r="http://schemas.openxmlformats.org/officeDocument/2006/relationships" xmlns:m="http://schemas.openxmlformats.org/officeDocument/2006/math" xmlns:v="urn:schemas-microsoft-com:vml" xmlns:wp14="http://schemas.microsoft.com/office/word/2010/wordprocessingDrawing" xmlns:wp="http://schemas.openxmlformats.org/drawingml/2006/wordprocessingDrawing" xmlns:w10="urn:schemas-microsoft-com:office:word" xmlns:w="http://schemas.openxmlformats.org/wordprocessingml/2006/main" xmlns:w14="http://schemas.microsoft.com/office/word/2010/wordml" xmlns:w15="http://schemas.microsoft.com/office/word/2012/wordml" xmlns:w16cid="http://schemas.microsoft.com/office/word/2016/wordml/cid" xmlns:w16se="http://schemas.microsoft.com/office/word/2015/wordml/symex" xmlns:wpg="http://schemas.microsoft.com/office/word/2010/wordprocessingGroup" xmlns:wpi="http://schemas.microsoft.com/office/word/2010/wordprocessingInk" xmlns:wne="http://schemas.microsoft.com/office/word/2006/wordml" xmlns:wps="http://schemas.microsoft.com/office/word/2010/wordprocessingShape" mc:Ignorable="w14 w15 w16se w16cid wp14">
   <w:p>
     <w:pPr>
       <w:pStyle w:val="Rodap"/>
@@ -10859,7 +10978,7 @@
 </file>
 
 <file path=word/footer2.xml><?xml version="1.0" encoding="utf-8"?>
-<w:ftr xmlns:wpc="http://schemas.microsoft.com/office/word/2010/wordprocessingCanvas" xmlns:mo="http://schemas.microsoft.com/office/mac/office/2008/main" xmlns:mc="http://schemas.openxmlformats.org/markup-compatibility/2006" xmlns:mv="urn:schemas-microsoft-com:mac:vml" xmlns:o="urn:schemas-microsoft-com:office:office" xmlns:r="http://schemas.openxmlformats.org/officeDocument/2006/relationships" xmlns:m="http://schemas.openxmlformats.org/officeDocument/2006/math" xmlns:v="urn:schemas-microsoft-com:vml" xmlns:wp14="http://schemas.microsoft.com/office/word/2010/wordprocessingDrawing" xmlns:wp="http://schemas.openxmlformats.org/drawingml/2006/wordprocessingDrawing" xmlns:w10="urn:schemas-microsoft-com:office:word" xmlns:w="http://schemas.openxmlformats.org/wordprocessingml/2006/main" xmlns:w14="http://schemas.microsoft.com/office/word/2010/wordml" xmlns:w15="http://schemas.microsoft.com/office/word/2012/wordml" xmlns:wpg="http://schemas.microsoft.com/office/word/2010/wordprocessingGroup" xmlns:wpi="http://schemas.microsoft.com/office/word/2010/wordprocessingInk" xmlns:wne="http://schemas.microsoft.com/office/word/2006/wordml" xmlns:wps="http://schemas.microsoft.com/office/word/2010/wordprocessingShape" mc:Ignorable="w14 w15 wp14">
+<w:ftr xmlns:wpc="http://schemas.microsoft.com/office/word/2010/wordprocessingCanvas" xmlns:cx="http://schemas.microsoft.com/office/drawing/2014/chartex" xmlns:cx1="http://schemas.microsoft.com/office/drawing/2015/9/8/chartex" xmlns:cx2="http://schemas.microsoft.com/office/drawing/2015/10/21/chartex" xmlns:cx3="http://schemas.microsoft.com/office/drawing/2016/5/9/chartex" xmlns:cx4="http://schemas.microsoft.com/office/drawing/2016/5/10/chartex" xmlns:cx5="http://schemas.microsoft.com/office/drawing/2016/5/11/chartex" xmlns:cx6="http://schemas.microsoft.com/office/drawing/2016/5/12/chartex" xmlns:cx7="http://schemas.microsoft.com/office/drawing/2016/5/13/chartex" xmlns:cx8="http://schemas.microsoft.com/office/drawing/2016/5/14/chartex" xmlns:mc="http://schemas.openxmlformats.org/markup-compatibility/2006" xmlns:aink="http://schemas.microsoft.com/office/drawing/2016/ink" xmlns:am3d="http://schemas.microsoft.com/office/drawing/2017/model3d" xmlns:o="urn:schemas-microsoft-com:office:office" xmlns:r="http://schemas.openxmlformats.org/officeDocument/2006/relationships" xmlns:m="http://schemas.openxmlformats.org/officeDocument/2006/math" xmlns:v="urn:schemas-microsoft-com:vml" xmlns:wp14="http://schemas.microsoft.com/office/word/2010/wordprocessingDrawing" xmlns:wp="http://schemas.openxmlformats.org/drawingml/2006/wordprocessingDrawing" xmlns:w10="urn:schemas-microsoft-com:office:word" xmlns:w="http://schemas.openxmlformats.org/wordprocessingml/2006/main" xmlns:w14="http://schemas.microsoft.com/office/word/2010/wordml" xmlns:w15="http://schemas.microsoft.com/office/word/2012/wordml" xmlns:w16cid="http://schemas.microsoft.com/office/word/2016/wordml/cid" xmlns:w16se="http://schemas.microsoft.com/office/word/2015/wordml/symex" xmlns:wpg="http://schemas.microsoft.com/office/word/2010/wordprocessingGroup" xmlns:wpi="http://schemas.microsoft.com/office/word/2010/wordprocessingInk" xmlns:wne="http://schemas.microsoft.com/office/word/2006/wordml" xmlns:wps="http://schemas.microsoft.com/office/word/2010/wordprocessingShape" mc:Ignorable="w14 w15 w16se w16cid wp14">
   <w:p>
     <w:pPr>
       <w:pStyle w:val="Rodap"/>
@@ -10906,7 +11025,7 @@
 </file>
 
 <file path=word/footer3.xml><?xml version="1.0" encoding="utf-8"?>
-<w:ftr xmlns:wpc="http://schemas.microsoft.com/office/word/2010/wordprocessingCanvas" xmlns:mo="http://schemas.microsoft.com/office/mac/office/2008/main" xmlns:mc="http://schemas.openxmlformats.org/markup-compatibility/2006" xmlns:mv="urn:schemas-microsoft-com:mac:vml" xmlns:o="urn:schemas-microsoft-com:office:office" xmlns:r="http://schemas.openxmlformats.org/officeDocument/2006/relationships" xmlns:m="http://schemas.openxmlformats.org/officeDocument/2006/math" xmlns:v="urn:schemas-microsoft-com:vml" xmlns:wp14="http://schemas.microsoft.com/office/word/2010/wordprocessingDrawing" xmlns:wp="http://schemas.openxmlformats.org/drawingml/2006/wordprocessingDrawing" xmlns:w10="urn:schemas-microsoft-com:office:word" xmlns:w="http://schemas.openxmlformats.org/wordprocessingml/2006/main" xmlns:w14="http://schemas.microsoft.com/office/word/2010/wordml" xmlns:w15="http://schemas.microsoft.com/office/word/2012/wordml" xmlns:wpg="http://schemas.microsoft.com/office/word/2010/wordprocessingGroup" xmlns:wpi="http://schemas.microsoft.com/office/word/2010/wordprocessingInk" xmlns:wne="http://schemas.microsoft.com/office/word/2006/wordml" xmlns:wps="http://schemas.microsoft.com/office/word/2010/wordprocessingShape" mc:Ignorable="w14 w15 wp14">
+<w:ftr xmlns:wpc="http://schemas.microsoft.com/office/word/2010/wordprocessingCanvas" xmlns:cx="http://schemas.microsoft.com/office/drawing/2014/chartex" xmlns:cx1="http://schemas.microsoft.com/office/drawing/2015/9/8/chartex" xmlns:cx2="http://schemas.microsoft.com/office/drawing/2015/10/21/chartex" xmlns:cx3="http://schemas.microsoft.com/office/drawing/2016/5/9/chartex" xmlns:cx4="http://schemas.microsoft.com/office/drawing/2016/5/10/chartex" xmlns:cx5="http://schemas.microsoft.com/office/drawing/2016/5/11/chartex" xmlns:cx6="http://schemas.microsoft.com/office/drawing/2016/5/12/chartex" xmlns:cx7="http://schemas.microsoft.com/office/drawing/2016/5/13/chartex" xmlns:cx8="http://schemas.microsoft.com/office/drawing/2016/5/14/chartex" xmlns:mc="http://schemas.openxmlformats.org/markup-compatibility/2006" xmlns:aink="http://schemas.microsoft.com/office/drawing/2016/ink" xmlns:am3d="http://schemas.microsoft.com/office/drawing/2017/model3d" xmlns:o="urn:schemas-microsoft-com:office:office" xmlns:r="http://schemas.openxmlformats.org/officeDocument/2006/relationships" xmlns:m="http://schemas.openxmlformats.org/officeDocument/2006/math" xmlns:v="urn:schemas-microsoft-com:vml" xmlns:wp14="http://schemas.microsoft.com/office/word/2010/wordprocessingDrawing" xmlns:wp="http://schemas.openxmlformats.org/drawingml/2006/wordprocessingDrawing" xmlns:w10="urn:schemas-microsoft-com:office:word" xmlns:w="http://schemas.openxmlformats.org/wordprocessingml/2006/main" xmlns:w14="http://schemas.microsoft.com/office/word/2010/wordml" xmlns:w15="http://schemas.microsoft.com/office/word/2012/wordml" xmlns:w16cid="http://schemas.microsoft.com/office/word/2016/wordml/cid" xmlns:w16se="http://schemas.microsoft.com/office/word/2015/wordml/symex" xmlns:wpg="http://schemas.microsoft.com/office/word/2010/wordprocessingGroup" xmlns:wpi="http://schemas.microsoft.com/office/word/2010/wordprocessingInk" xmlns:wne="http://schemas.microsoft.com/office/word/2006/wordml" xmlns:wps="http://schemas.microsoft.com/office/word/2010/wordprocessingShape" mc:Ignorable="w14 w15 w16se w16cid wp14">
   <w:p>
     <w:pPr>
       <w:pStyle w:val="Rodap"/>
@@ -11032,7 +11151,7 @@
         <w:sz w:val="18"/>
         <w:szCs w:val="18"/>
       </w:rPr>
-      <w:t>6</w:t>
+      <w:t>19</w:t>
     </w:r>
     <w:r>
       <w:rPr>
@@ -11114,7 +11233,7 @@
 </file>
 
 <file path=word/footnotes.xml><?xml version="1.0" encoding="utf-8"?>
-<w:footnotes xmlns:wpc="http://schemas.microsoft.com/office/word/2010/wordprocessingCanvas" xmlns:mo="http://schemas.microsoft.com/office/mac/office/2008/main" xmlns:mc="http://schemas.openxmlformats.org/markup-compatibility/2006" xmlns:mv="urn:schemas-microsoft-com:mac:vml" xmlns:o="urn:schemas-microsoft-com:office:office" xmlns:r="http://schemas.openxmlformats.org/officeDocument/2006/relationships" xmlns:m="http://schemas.openxmlformats.org/officeDocument/2006/math" xmlns:v="urn:schemas-microsoft-com:vml" xmlns:wp14="http://schemas.microsoft.com/office/word/2010/wordprocessingDrawing" xmlns:wp="http://schemas.openxmlformats.org/drawingml/2006/wordprocessingDrawing" xmlns:w10="urn:schemas-microsoft-com:office:word" xmlns:w="http://schemas.openxmlformats.org/wordprocessingml/2006/main" xmlns:w14="http://schemas.microsoft.com/office/word/2010/wordml" xmlns:w15="http://schemas.microsoft.com/office/word/2012/wordml" xmlns:wpg="http://schemas.microsoft.com/office/word/2010/wordprocessingGroup" xmlns:wpi="http://schemas.microsoft.com/office/word/2010/wordprocessingInk" xmlns:wne="http://schemas.microsoft.com/office/word/2006/wordml" xmlns:wps="http://schemas.microsoft.com/office/word/2010/wordprocessingShape" mc:Ignorable="w14 w15 wp14">
+<w:footnotes xmlns:wpc="http://schemas.microsoft.com/office/word/2010/wordprocessingCanvas" xmlns:cx="http://schemas.microsoft.com/office/drawing/2014/chartex" xmlns:cx1="http://schemas.microsoft.com/office/drawing/2015/9/8/chartex" xmlns:cx2="http://schemas.microsoft.com/office/drawing/2015/10/21/chartex" xmlns:cx3="http://schemas.microsoft.com/office/drawing/2016/5/9/chartex" xmlns:cx4="http://schemas.microsoft.com/office/drawing/2016/5/10/chartex" xmlns:cx5="http://schemas.microsoft.com/office/drawing/2016/5/11/chartex" xmlns:cx6="http://schemas.microsoft.com/office/drawing/2016/5/12/chartex" xmlns:cx7="http://schemas.microsoft.com/office/drawing/2016/5/13/chartex" xmlns:cx8="http://schemas.microsoft.com/office/drawing/2016/5/14/chartex" xmlns:mc="http://schemas.openxmlformats.org/markup-compatibility/2006" xmlns:aink="http://schemas.microsoft.com/office/drawing/2016/ink" xmlns:am3d="http://schemas.microsoft.com/office/drawing/2017/model3d" xmlns:o="urn:schemas-microsoft-com:office:office" xmlns:r="http://schemas.openxmlformats.org/officeDocument/2006/relationships" xmlns:m="http://schemas.openxmlformats.org/officeDocument/2006/math" xmlns:v="urn:schemas-microsoft-com:vml" xmlns:wp14="http://schemas.microsoft.com/office/word/2010/wordprocessingDrawing" xmlns:wp="http://schemas.openxmlformats.org/drawingml/2006/wordprocessingDrawing" xmlns:w10="urn:schemas-microsoft-com:office:word" xmlns:w="http://schemas.openxmlformats.org/wordprocessingml/2006/main" xmlns:w14="http://schemas.microsoft.com/office/word/2010/wordml" xmlns:w15="http://schemas.microsoft.com/office/word/2012/wordml" xmlns:w16cid="http://schemas.microsoft.com/office/word/2016/wordml/cid" xmlns:w16se="http://schemas.microsoft.com/office/word/2015/wordml/symex" xmlns:wpg="http://schemas.microsoft.com/office/word/2010/wordprocessingGroup" xmlns:wpi="http://schemas.microsoft.com/office/word/2010/wordprocessingInk" xmlns:wne="http://schemas.microsoft.com/office/word/2006/wordml" xmlns:wps="http://schemas.microsoft.com/office/word/2010/wordprocessingShape" mc:Ignorable="w14 w15 w16se w16cid wp14">
   <w:footnote w:type="separator" w:id="-1">
     <w:p>
       <w:r>
@@ -11133,7 +11252,7 @@
 </file>
 
 <file path=word/header1.xml><?xml version="1.0" encoding="utf-8"?>
-<w:hdr xmlns:wpc="http://schemas.microsoft.com/office/word/2010/wordprocessingCanvas" xmlns:mo="http://schemas.microsoft.com/office/mac/office/2008/main" xmlns:mc="http://schemas.openxmlformats.org/markup-compatibility/2006" xmlns:mv="urn:schemas-microsoft-com:mac:vml" xmlns:o="urn:schemas-microsoft-com:office:office" xmlns:r="http://schemas.openxmlformats.org/officeDocument/2006/relationships" xmlns:m="http://schemas.openxmlformats.org/officeDocument/2006/math" xmlns:v="urn:schemas-microsoft-com:vml" xmlns:wp14="http://schemas.microsoft.com/office/word/2010/wordprocessingDrawing" xmlns:wp="http://schemas.openxmlformats.org/drawingml/2006/wordprocessingDrawing" xmlns:w10="urn:schemas-microsoft-com:office:word" xmlns:w="http://schemas.openxmlformats.org/wordprocessingml/2006/main" xmlns:w14="http://schemas.microsoft.com/office/word/2010/wordml" xmlns:w15="http://schemas.microsoft.com/office/word/2012/wordml" xmlns:wpg="http://schemas.microsoft.com/office/word/2010/wordprocessingGroup" xmlns:wpi="http://schemas.microsoft.com/office/word/2010/wordprocessingInk" xmlns:wne="http://schemas.microsoft.com/office/word/2006/wordml" xmlns:wps="http://schemas.microsoft.com/office/word/2010/wordprocessingShape" mc:Ignorable="w14 w15 wp14">
+<w:hdr xmlns:wpc="http://schemas.microsoft.com/office/word/2010/wordprocessingCanvas" xmlns:cx="http://schemas.microsoft.com/office/drawing/2014/chartex" xmlns:cx1="http://schemas.microsoft.com/office/drawing/2015/9/8/chartex" xmlns:cx2="http://schemas.microsoft.com/office/drawing/2015/10/21/chartex" xmlns:cx3="http://schemas.microsoft.com/office/drawing/2016/5/9/chartex" xmlns:cx4="http://schemas.microsoft.com/office/drawing/2016/5/10/chartex" xmlns:cx5="http://schemas.microsoft.com/office/drawing/2016/5/11/chartex" xmlns:cx6="http://schemas.microsoft.com/office/drawing/2016/5/12/chartex" xmlns:cx7="http://schemas.microsoft.com/office/drawing/2016/5/13/chartex" xmlns:cx8="http://schemas.microsoft.com/office/drawing/2016/5/14/chartex" xmlns:mc="http://schemas.openxmlformats.org/markup-compatibility/2006" xmlns:aink="http://schemas.microsoft.com/office/drawing/2016/ink" xmlns:am3d="http://schemas.microsoft.com/office/drawing/2017/model3d" xmlns:o="urn:schemas-microsoft-com:office:office" xmlns:r="http://schemas.openxmlformats.org/officeDocument/2006/relationships" xmlns:m="http://schemas.openxmlformats.org/officeDocument/2006/math" xmlns:v="urn:schemas-microsoft-com:vml" xmlns:wp14="http://schemas.microsoft.com/office/word/2010/wordprocessingDrawing" xmlns:wp="http://schemas.openxmlformats.org/drawingml/2006/wordprocessingDrawing" xmlns:w10="urn:schemas-microsoft-com:office:word" xmlns:w="http://schemas.openxmlformats.org/wordprocessingml/2006/main" xmlns:w14="http://schemas.microsoft.com/office/word/2010/wordml" xmlns:w15="http://schemas.microsoft.com/office/word/2012/wordml" xmlns:w16cid="http://schemas.microsoft.com/office/word/2016/wordml/cid" xmlns:w16se="http://schemas.microsoft.com/office/word/2015/wordml/symex" xmlns:wpg="http://schemas.microsoft.com/office/word/2010/wordprocessingGroup" xmlns:wpi="http://schemas.microsoft.com/office/word/2010/wordprocessingInk" xmlns:wne="http://schemas.microsoft.com/office/word/2006/wordml" xmlns:wps="http://schemas.microsoft.com/office/word/2010/wordprocessingShape" mc:Ignorable="w14 w15 w16se w16cid wp14">
   <w:p>
     <w:pPr>
       <w:pBdr>
@@ -11183,8 +11302,8 @@
 </file>
 
 <file path=word/numbering.xml><?xml version="1.0" encoding="utf-8"?>
-<w:numbering xmlns:wpc="http://schemas.microsoft.com/office/word/2010/wordprocessingCanvas" xmlns:mo="http://schemas.microsoft.com/office/mac/office/2008/main" xmlns:mc="http://schemas.openxmlformats.org/markup-compatibility/2006" xmlns:mv="urn:schemas-microsoft-com:mac:vml" xmlns:o="urn:schemas-microsoft-com:office:office" xmlns:r="http://schemas.openxmlformats.org/officeDocument/2006/relationships" xmlns:m="http://schemas.openxmlformats.org/officeDocument/2006/math" xmlns:v="urn:schemas-microsoft-com:vml" xmlns:wp14="http://schemas.microsoft.com/office/word/2010/wordprocessingDrawing" xmlns:wp="http://schemas.openxmlformats.org/drawingml/2006/wordprocessingDrawing" xmlns:w10="urn:schemas-microsoft-com:office:word" xmlns:w="http://schemas.openxmlformats.org/wordprocessingml/2006/main" xmlns:w14="http://schemas.microsoft.com/office/word/2010/wordml" xmlns:w15="http://schemas.microsoft.com/office/word/2012/wordml" xmlns:wpg="http://schemas.microsoft.com/office/word/2010/wordprocessingGroup" xmlns:wpi="http://schemas.microsoft.com/office/word/2010/wordprocessingInk" xmlns:wne="http://schemas.microsoft.com/office/word/2006/wordml" xmlns:wps="http://schemas.microsoft.com/office/word/2010/wordprocessingShape" mc:Ignorable="w14 w15 wp14">
-  <w:abstractNum w:abstractNumId="0">
+<w:numbering xmlns:wpc="http://schemas.microsoft.com/office/word/2010/wordprocessingCanvas" xmlns:cx="http://schemas.microsoft.com/office/drawing/2014/chartex" xmlns:cx1="http://schemas.microsoft.com/office/drawing/2015/9/8/chartex" xmlns:cx2="http://schemas.microsoft.com/office/drawing/2015/10/21/chartex" xmlns:cx3="http://schemas.microsoft.com/office/drawing/2016/5/9/chartex" xmlns:cx4="http://schemas.microsoft.com/office/drawing/2016/5/10/chartex" xmlns:cx5="http://schemas.microsoft.com/office/drawing/2016/5/11/chartex" xmlns:cx6="http://schemas.microsoft.com/office/drawing/2016/5/12/chartex" xmlns:cx7="http://schemas.microsoft.com/office/drawing/2016/5/13/chartex" xmlns:cx8="http://schemas.microsoft.com/office/drawing/2016/5/14/chartex" xmlns:mc="http://schemas.openxmlformats.org/markup-compatibility/2006" xmlns:aink="http://schemas.microsoft.com/office/drawing/2016/ink" xmlns:am3d="http://schemas.microsoft.com/office/drawing/2017/model3d" xmlns:o="urn:schemas-microsoft-com:office:office" xmlns:r="http://schemas.openxmlformats.org/officeDocument/2006/relationships" xmlns:m="http://schemas.openxmlformats.org/officeDocument/2006/math" xmlns:v="urn:schemas-microsoft-com:vml" xmlns:wp14="http://schemas.microsoft.com/office/word/2010/wordprocessingDrawing" xmlns:wp="http://schemas.openxmlformats.org/drawingml/2006/wordprocessingDrawing" xmlns:w10="urn:schemas-microsoft-com:office:word" xmlns:w="http://schemas.openxmlformats.org/wordprocessingml/2006/main" xmlns:w14="http://schemas.microsoft.com/office/word/2010/wordml" xmlns:w15="http://schemas.microsoft.com/office/word/2012/wordml" xmlns:w16cid="http://schemas.microsoft.com/office/word/2016/wordml/cid" xmlns:w16se="http://schemas.microsoft.com/office/word/2015/wordml/symex" xmlns:wpg="http://schemas.microsoft.com/office/word/2010/wordprocessingGroup" xmlns:wpi="http://schemas.microsoft.com/office/word/2010/wordprocessingInk" xmlns:wne="http://schemas.microsoft.com/office/word/2006/wordml" xmlns:wps="http://schemas.microsoft.com/office/word/2010/wordprocessingShape" mc:Ignorable="w14 w15 w16se w16cid wp14">
+  <w:abstractNum w:abstractNumId="0" w15:restartNumberingAfterBreak="0">
     <w:nsid w:val="FFFFFF88"/>
     <w:multiLevelType w:val="singleLevel"/>
     <w:tmpl w:val="03F059DE"/>
@@ -11203,7 +11322,7 @@
       </w:rPr>
     </w:lvl>
   </w:abstractNum>
-  <w:abstractNum w:abstractNumId="1">
+  <w:abstractNum w:abstractNumId="1" w15:restartNumberingAfterBreak="0">
     <w:nsid w:val="FFFFFF89"/>
     <w:multiLevelType w:val="singleLevel"/>
     <w:tmpl w:val="CAAA5C58"/>
@@ -11223,7 +11342,7 @@
       </w:rPr>
     </w:lvl>
   </w:abstractNum>
-  <w:abstractNum w:abstractNumId="2">
+  <w:abstractNum w:abstractNumId="2" w15:restartNumberingAfterBreak="0">
     <w:nsid w:val="00000001"/>
     <w:multiLevelType w:val="hybridMultilevel"/>
     <w:tmpl w:val="00000001"/>
@@ -11277,7 +11396,120 @@
       <w:lvlJc w:val="left"/>
     </w:lvl>
   </w:abstractNum>
-  <w:abstractNum w:abstractNumId="3">
+  <w:abstractNum w:abstractNumId="3" w15:restartNumberingAfterBreak="0">
+    <w:nsid w:val="12A87045"/>
+    <w:multiLevelType w:val="hybridMultilevel"/>
+    <w:tmpl w:val="1A56DC2C"/>
+    <w:lvl w:ilvl="0" w:tplc="08160001">
+      <w:start w:val="1"/>
+      <w:numFmt w:val="bullet"/>
+      <w:lvlText w:val=""/>
+      <w:lvlJc w:val="left"/>
+      <w:pPr>
+        <w:ind w:left="1008" w:hanging="360"/>
+      </w:pPr>
+      <w:rPr>
+        <w:rFonts w:ascii="Symbol" w:hAnsi="Symbol" w:hint="default"/>
+      </w:rPr>
+    </w:lvl>
+    <w:lvl w:ilvl="1" w:tplc="08160003" w:tentative="1">
+      <w:start w:val="1"/>
+      <w:numFmt w:val="bullet"/>
+      <w:lvlText w:val="o"/>
+      <w:lvlJc w:val="left"/>
+      <w:pPr>
+        <w:ind w:left="1728" w:hanging="360"/>
+      </w:pPr>
+      <w:rPr>
+        <w:rFonts w:ascii="Courier New" w:hAnsi="Courier New" w:cs="Courier New" w:hint="default"/>
+      </w:rPr>
+    </w:lvl>
+    <w:lvl w:ilvl="2" w:tplc="08160005" w:tentative="1">
+      <w:start w:val="1"/>
+      <w:numFmt w:val="bullet"/>
+      <w:lvlText w:val=""/>
+      <w:lvlJc w:val="left"/>
+      <w:pPr>
+        <w:ind w:left="2448" w:hanging="360"/>
+      </w:pPr>
+      <w:rPr>
+        <w:rFonts w:ascii="Wingdings" w:hAnsi="Wingdings" w:hint="default"/>
+      </w:rPr>
+    </w:lvl>
+    <w:lvl w:ilvl="3" w:tplc="08160001" w:tentative="1">
+      <w:start w:val="1"/>
+      <w:numFmt w:val="bullet"/>
+      <w:lvlText w:val=""/>
+      <w:lvlJc w:val="left"/>
+      <w:pPr>
+        <w:ind w:left="3168" w:hanging="360"/>
+      </w:pPr>
+      <w:rPr>
+        <w:rFonts w:ascii="Symbol" w:hAnsi="Symbol" w:hint="default"/>
+      </w:rPr>
+    </w:lvl>
+    <w:lvl w:ilvl="4" w:tplc="08160003" w:tentative="1">
+      <w:start w:val="1"/>
+      <w:numFmt w:val="bullet"/>
+      <w:lvlText w:val="o"/>
+      <w:lvlJc w:val="left"/>
+      <w:pPr>
+        <w:ind w:left="3888" w:hanging="360"/>
+      </w:pPr>
+      <w:rPr>
+        <w:rFonts w:ascii="Courier New" w:hAnsi="Courier New" w:cs="Courier New" w:hint="default"/>
+      </w:rPr>
+    </w:lvl>
+    <w:lvl w:ilvl="5" w:tplc="08160005" w:tentative="1">
+      <w:start w:val="1"/>
+      <w:numFmt w:val="bullet"/>
+      <w:lvlText w:val=""/>
+      <w:lvlJc w:val="left"/>
+      <w:pPr>
+        <w:ind w:left="4608" w:hanging="360"/>
+      </w:pPr>
+      <w:rPr>
+        <w:rFonts w:ascii="Wingdings" w:hAnsi="Wingdings" w:hint="default"/>
+      </w:rPr>
+    </w:lvl>
+    <w:lvl w:ilvl="6" w:tplc="08160001" w:tentative="1">
+      <w:start w:val="1"/>
+      <w:numFmt w:val="bullet"/>
+      <w:lvlText w:val=""/>
+      <w:lvlJc w:val="left"/>
+      <w:pPr>
+        <w:ind w:left="5328" w:hanging="360"/>
+      </w:pPr>
+      <w:rPr>
+        <w:rFonts w:ascii="Symbol" w:hAnsi="Symbol" w:hint="default"/>
+      </w:rPr>
+    </w:lvl>
+    <w:lvl w:ilvl="7" w:tplc="08160003" w:tentative="1">
+      <w:start w:val="1"/>
+      <w:numFmt w:val="bullet"/>
+      <w:lvlText w:val="o"/>
+      <w:lvlJc w:val="left"/>
+      <w:pPr>
+        <w:ind w:left="6048" w:hanging="360"/>
+      </w:pPr>
+      <w:rPr>
+        <w:rFonts w:ascii="Courier New" w:hAnsi="Courier New" w:cs="Courier New" w:hint="default"/>
+      </w:rPr>
+    </w:lvl>
+    <w:lvl w:ilvl="8" w:tplc="08160005" w:tentative="1">
+      <w:start w:val="1"/>
+      <w:numFmt w:val="bullet"/>
+      <w:lvlText w:val=""/>
+      <w:lvlJc w:val="left"/>
+      <w:pPr>
+        <w:ind w:left="6768" w:hanging="360"/>
+      </w:pPr>
+      <w:rPr>
+        <w:rFonts w:ascii="Wingdings" w:hAnsi="Wingdings" w:hint="default"/>
+      </w:rPr>
+    </w:lvl>
+  </w:abstractNum>
+  <w:abstractNum w:abstractNumId="4" w15:restartNumberingAfterBreak="0">
     <w:nsid w:val="1B4C7679"/>
     <w:multiLevelType w:val="hybridMultilevel"/>
     <w:tmpl w:val="8C2E3770"/>
@@ -11390,7 +11622,7 @@
       </w:rPr>
     </w:lvl>
   </w:abstractNum>
-  <w:abstractNum w:abstractNumId="4">
+  <w:abstractNum w:abstractNumId="5" w15:restartNumberingAfterBreak="0">
     <w:nsid w:val="257530E0"/>
     <w:multiLevelType w:val="hybridMultilevel"/>
     <w:tmpl w:val="5FCA5570"/>
@@ -11479,7 +11711,7 @@
       </w:pPr>
     </w:lvl>
   </w:abstractNum>
-  <w:abstractNum w:abstractNumId="5">
+  <w:abstractNum w:abstractNumId="6" w15:restartNumberingAfterBreak="0">
     <w:nsid w:val="2B103DD5"/>
     <w:multiLevelType w:val="hybridMultilevel"/>
     <w:tmpl w:val="C900927C"/>
@@ -11592,7 +11824,7 @@
       </w:rPr>
     </w:lvl>
   </w:abstractNum>
-  <w:abstractNum w:abstractNumId="6">
+  <w:abstractNum w:abstractNumId="7" w15:restartNumberingAfterBreak="0">
     <w:nsid w:val="34A607DB"/>
     <w:multiLevelType w:val="multilevel"/>
     <w:tmpl w:val="9A400358"/>
@@ -11709,7 +11941,7 @@
       </w:rPr>
     </w:lvl>
   </w:abstractNum>
-  <w:abstractNum w:abstractNumId="7">
+  <w:abstractNum w:abstractNumId="8" w15:restartNumberingAfterBreak="0">
     <w:nsid w:val="388461D9"/>
     <w:multiLevelType w:val="hybridMultilevel"/>
     <w:tmpl w:val="15CCA692"/>
@@ -11798,7 +12030,7 @@
       </w:pPr>
     </w:lvl>
   </w:abstractNum>
-  <w:abstractNum w:abstractNumId="8">
+  <w:abstractNum w:abstractNumId="9" w15:restartNumberingAfterBreak="0">
     <w:nsid w:val="38E26EC0"/>
     <w:multiLevelType w:val="hybridMultilevel"/>
     <w:tmpl w:val="430C6E06"/>
@@ -11884,7 +12116,7 @@
       </w:pPr>
     </w:lvl>
   </w:abstractNum>
-  <w:abstractNum w:abstractNumId="9">
+  <w:abstractNum w:abstractNumId="10" w15:restartNumberingAfterBreak="0">
     <w:nsid w:val="3D07749D"/>
     <w:multiLevelType w:val="hybridMultilevel"/>
     <w:tmpl w:val="EBD4A1B4"/>
@@ -12024,7 +12256,7 @@
       </w:rPr>
     </w:lvl>
   </w:abstractNum>
-  <w:abstractNum w:abstractNumId="10">
+  <w:abstractNum w:abstractNumId="11" w15:restartNumberingAfterBreak="0">
     <w:nsid w:val="40FB165E"/>
     <w:multiLevelType w:val="hybridMultilevel"/>
     <w:tmpl w:val="4C5828F0"/>
@@ -12141,7 +12373,7 @@
       </w:rPr>
     </w:lvl>
   </w:abstractNum>
-  <w:abstractNum w:abstractNumId="11">
+  <w:abstractNum w:abstractNumId="12" w15:restartNumberingAfterBreak="0">
     <w:nsid w:val="48301590"/>
     <w:multiLevelType w:val="hybridMultilevel"/>
     <w:tmpl w:val="E72C4150"/>
@@ -12254,7 +12486,7 @@
       </w:rPr>
     </w:lvl>
   </w:abstractNum>
-  <w:abstractNum w:abstractNumId="12">
+  <w:abstractNum w:abstractNumId="13" w15:restartNumberingAfterBreak="0">
     <w:nsid w:val="5FE17A10"/>
     <w:multiLevelType w:val="hybridMultilevel"/>
     <w:tmpl w:val="1332C63A"/>
@@ -12343,7 +12575,7 @@
       </w:pPr>
     </w:lvl>
   </w:abstractNum>
-  <w:abstractNum w:abstractNumId="13">
+  <w:abstractNum w:abstractNumId="14" w15:restartNumberingAfterBreak="0">
     <w:nsid w:val="6698204A"/>
     <w:multiLevelType w:val="hybridMultilevel"/>
     <w:tmpl w:val="A0B4C12E"/>
@@ -12456,7 +12688,7 @@
       </w:rPr>
     </w:lvl>
   </w:abstractNum>
-  <w:abstractNum w:abstractNumId="14">
+  <w:abstractNum w:abstractNumId="15" w15:restartNumberingAfterBreak="0">
     <w:nsid w:val="676552B4"/>
     <w:multiLevelType w:val="multilevel"/>
     <w:tmpl w:val="7F2673F6"/>
@@ -12570,7 +12802,7 @@
       </w:rPr>
     </w:lvl>
   </w:abstractNum>
-  <w:abstractNum w:abstractNumId="15">
+  <w:abstractNum w:abstractNumId="16" w15:restartNumberingAfterBreak="0">
     <w:nsid w:val="723F3813"/>
     <w:multiLevelType w:val="hybridMultilevel"/>
     <w:tmpl w:val="C002B01A"/>
@@ -12686,7 +12918,7 @@
       </w:rPr>
     </w:lvl>
   </w:abstractNum>
-  <w:abstractNum w:abstractNumId="16">
+  <w:abstractNum w:abstractNumId="17" w15:restartNumberingAfterBreak="0">
     <w:nsid w:val="73734DEA"/>
     <w:multiLevelType w:val="multilevel"/>
     <w:tmpl w:val="A470F8BC"/>
@@ -12807,49 +13039,49 @@
     <w:abstractNumId w:val="1"/>
   </w:num>
   <w:num w:numId="2">
-    <w:abstractNumId w:val="13"/>
+    <w:abstractNumId w:val="14"/>
   </w:num>
   <w:num w:numId="3">
-    <w:abstractNumId w:val="15"/>
+    <w:abstractNumId w:val="16"/>
   </w:num>
   <w:num w:numId="4">
-    <w:abstractNumId w:val="10"/>
+    <w:abstractNumId w:val="11"/>
   </w:num>
   <w:num w:numId="5">
-    <w:abstractNumId w:val="10"/>
+    <w:abstractNumId w:val="11"/>
     <w:lvlOverride w:ilvl="0">
       <w:startOverride w:val="1"/>
     </w:lvlOverride>
   </w:num>
   <w:num w:numId="6">
-    <w:abstractNumId w:val="11"/>
+    <w:abstractNumId w:val="12"/>
   </w:num>
   <w:num w:numId="7">
-    <w:abstractNumId w:val="12"/>
+    <w:abstractNumId w:val="13"/>
   </w:num>
   <w:num w:numId="8">
+    <w:abstractNumId w:val="8"/>
+  </w:num>
+  <w:num w:numId="9">
+    <w:abstractNumId w:val="6"/>
+  </w:num>
+  <w:num w:numId="10">
+    <w:abstractNumId w:val="9"/>
+  </w:num>
+  <w:num w:numId="11">
     <w:abstractNumId w:val="7"/>
   </w:num>
-  <w:num w:numId="9">
-    <w:abstractNumId w:val="5"/>
-  </w:num>
-  <w:num w:numId="10">
-    <w:abstractNumId w:val="8"/>
-  </w:num>
-  <w:num w:numId="11">
-    <w:abstractNumId w:val="6"/>
-  </w:num>
   <w:num w:numId="12">
-    <w:abstractNumId w:val="14"/>
+    <w:abstractNumId w:val="15"/>
   </w:num>
   <w:num w:numId="13">
-    <w:abstractNumId w:val="6"/>
+    <w:abstractNumId w:val="7"/>
   </w:num>
   <w:num w:numId="14">
-    <w:abstractNumId w:val="6"/>
+    <w:abstractNumId w:val="7"/>
   </w:num>
   <w:num w:numId="15">
-    <w:abstractNumId w:val="6"/>
+    <w:abstractNumId w:val="7"/>
   </w:num>
   <w:num w:numId="16">
     <w:abstractNumId w:val="0"/>
@@ -12867,28 +13099,28 @@
     <w:abstractNumId w:val="0"/>
   </w:num>
   <w:num w:numId="20">
-    <w:abstractNumId w:val="9"/>
+    <w:abstractNumId w:val="10"/>
   </w:num>
   <w:num w:numId="21">
-    <w:abstractNumId w:val="14"/>
+    <w:abstractNumId w:val="15"/>
   </w:num>
   <w:num w:numId="22">
-    <w:abstractNumId w:val="14"/>
+    <w:abstractNumId w:val="15"/>
   </w:num>
   <w:num w:numId="23">
     <w:abstractNumId w:val="2"/>
   </w:num>
   <w:num w:numId="24">
-    <w:abstractNumId w:val="16"/>
+    <w:abstractNumId w:val="17"/>
   </w:num>
   <w:num w:numId="25">
-    <w:abstractNumId w:val="3"/>
+    <w:abstractNumId w:val="4"/>
   </w:num>
   <w:num w:numId="26">
-    <w:abstractNumId w:val="4"/>
+    <w:abstractNumId w:val="5"/>
   </w:num>
   <w:num w:numId="27">
-    <w:abstractNumId w:val="6"/>
+    <w:abstractNumId w:val="7"/>
     <w:lvlOverride w:ilvl="0">
       <w:startOverride w:val="3"/>
     </w:lvlOverride>
@@ -12917,11 +13149,14 @@
       <w:startOverride w:val="1"/>
     </w:lvlOverride>
   </w:num>
+  <w:num w:numId="28">
+    <w:abstractNumId w:val="3"/>
+  </w:num>
 </w:numbering>
 </file>
 
 <file path=word/styles.xml><?xml version="1.0" encoding="utf-8"?>
-<w:styles xmlns:mc="http://schemas.openxmlformats.org/markup-compatibility/2006" xmlns:r="http://schemas.openxmlformats.org/officeDocument/2006/relationships" xmlns:w="http://schemas.openxmlformats.org/wordprocessingml/2006/main" xmlns:w14="http://schemas.microsoft.com/office/word/2010/wordml" xmlns:w15="http://schemas.microsoft.com/office/word/2012/wordml" mc:Ignorable="w14 w15">
+<w:styles xmlns:mc="http://schemas.openxmlformats.org/markup-compatibility/2006" xmlns:r="http://schemas.openxmlformats.org/officeDocument/2006/relationships" xmlns:w="http://schemas.openxmlformats.org/wordprocessingml/2006/main" xmlns:w14="http://schemas.microsoft.com/office/word/2010/wordml" xmlns:w15="http://schemas.microsoft.com/office/word/2012/wordml" xmlns:w16cid="http://schemas.microsoft.com/office/word/2016/wordml/cid" xmlns:w16se="http://schemas.microsoft.com/office/word/2015/wordml/symex" mc:Ignorable="w14 w15 w16se w16cid">
   <w:docDefaults>
     <w:rPrDefault>
       <w:rPr>
@@ -12937,7 +13172,7 @@
       </w:pPr>
     </w:pPrDefault>
   </w:docDefaults>
-  <w:latentStyles w:defLockedState="0" w:defUIPriority="99" w:defSemiHidden="0" w:defUnhideWhenUsed="0" w:defQFormat="0" w:count="382">
+  <w:latentStyles w:defLockedState="0" w:defUIPriority="99" w:defSemiHidden="0" w:defUnhideWhenUsed="0" w:defQFormat="0" w:count="375">
     <w:lsdException w:name="Normal" w:uiPriority="0" w:qFormat="1"/>
     <w:lsdException w:name="heading 1" w:uiPriority="1" w:qFormat="1"/>
     <w:lsdException w:name="heading 2" w:semiHidden="1" w:uiPriority="1" w:unhideWhenUsed="1" w:qFormat="1"/>
@@ -13510,7 +13745,7 @@
       <w:lang w:val="pt-PT"/>
     </w:rPr>
   </w:style>
-  <w:style w:type="table" w:styleId="Tabelacomgrelha">
+  <w:style w:type="table" w:styleId="TabelacomGrelha">
     <w:name w:val="Table Grid"/>
     <w:basedOn w:val="Tabelanormal"/>
     <w:uiPriority w:val="39"/>
@@ -13518,7 +13753,6 @@
       <w:spacing w:after="0"/>
     </w:pPr>
     <w:tblPr>
-      <w:tblInd w:w="0" w:type="dxa"/>
       <w:tblBorders>
         <w:top w:val="single" w:sz="4" w:space="0" w:color="auto"/>
         <w:left w:val="single" w:sz="4" w:space="0" w:color="auto"/>
@@ -13527,12 +13761,6 @@
         <w:insideH w:val="single" w:sz="4" w:space="0" w:color="auto"/>
         <w:insideV w:val="single" w:sz="4" w:space="0" w:color="auto"/>
       </w:tblBorders>
-      <w:tblCellMar>
-        <w:top w:w="0" w:type="dxa"/>
-        <w:left w:w="108" w:type="dxa"/>
-        <w:bottom w:w="0" w:type="dxa"/>
-        <w:right w:w="108" w:type="dxa"/>
-      </w:tblCellMar>
     </w:tblPr>
   </w:style>
   <w:style w:type="character" w:customStyle="1" w:styleId="Cabealho2Carter">
@@ -13582,11 +13810,8 @@
       <w:spacing w:after="0"/>
     </w:pPr>
     <w:tblPr>
-      <w:tblInd w:w="0" w:type="dxa"/>
       <w:tblCellMar>
-        <w:top w:w="0" w:type="dxa"/>
         <w:left w:w="0" w:type="dxa"/>
-        <w:bottom w:w="0" w:type="dxa"/>
         <w:right w:w="0" w:type="dxa"/>
       </w:tblCellMar>
     </w:tblPr>
@@ -13620,15 +13845,12 @@
       <w:spacing w:before="80" w:after="80"/>
     </w:pPr>
     <w:tblPr>
-      <w:tblInd w:w="0" w:type="dxa"/>
       <w:tblBorders>
         <w:bottom w:val="single" w:sz="4" w:space="0" w:color="D6615C" w:themeColor="accent1"/>
         <w:insideH w:val="single" w:sz="4" w:space="0" w:color="BFBFBF" w:themeColor="background1" w:themeShade="BF"/>
       </w:tblBorders>
       <w:tblCellMar>
-        <w:top w:w="0" w:type="dxa"/>
         <w:left w:w="0" w:type="dxa"/>
-        <w:bottom w:w="0" w:type="dxa"/>
         <w:right w:w="0" w:type="dxa"/>
       </w:tblCellMar>
     </w:tblPr>
@@ -13833,16 +14055,13 @@
       <w14:ligatures w14:val="standard"/>
     </w:rPr>
     <w:tblPr>
-      <w:tblInd w:w="0" w:type="dxa"/>
       <w:tblBorders>
         <w:bottom w:val="single" w:sz="4" w:space="0" w:color="BAD7EA" w:themeColor="accent2" w:themeTint="66"/>
         <w:insideH w:val="single" w:sz="4" w:space="0" w:color="BAD7EA" w:themeColor="accent2" w:themeTint="66"/>
         <w:insideV w:val="single" w:sz="4" w:space="0" w:color="BAD7EA" w:themeColor="accent2" w:themeTint="66"/>
       </w:tblBorders>
       <w:tblCellMar>
-        <w:top w:w="0" w:type="dxa"/>
         <w:left w:w="72" w:type="dxa"/>
-        <w:bottom w:w="0" w:type="dxa"/>
         <w:right w:w="72" w:type="dxa"/>
       </w:tblCellMar>
     </w:tblPr>
@@ -13906,7 +14125,7 @@
       <w14:ligatures w14:val="standard"/>
     </w:rPr>
   </w:style>
-  <w:style w:type="table" w:styleId="TabelacomLista6Colorida-Destaque1">
+  <w:style w:type="table" w:styleId="TabeladeLista6Colorida-Destaque1">
     <w:name w:val="List Table 6 Colorful Accent 1"/>
     <w:basedOn w:val="Tabelanormal"/>
     <w:uiPriority w:val="51"/>
@@ -13920,17 +14139,10 @@
     <w:tblPr>
       <w:tblStyleRowBandSize w:val="1"/>
       <w:tblStyleColBandSize w:val="1"/>
-      <w:tblInd w:w="0" w:type="dxa"/>
       <w:tblBorders>
         <w:top w:val="single" w:sz="4" w:space="0" w:color="D6615C" w:themeColor="accent1"/>
         <w:bottom w:val="single" w:sz="4" w:space="0" w:color="D6615C" w:themeColor="accent1"/>
       </w:tblBorders>
-      <w:tblCellMar>
-        <w:top w:w="0" w:type="dxa"/>
-        <w:left w:w="108" w:type="dxa"/>
-        <w:bottom w:w="0" w:type="dxa"/>
-        <w:right w:w="108" w:type="dxa"/>
-      </w:tblCellMar>
     </w:tblPr>
     <w:tblStylePr w:type="firstRow">
       <w:rPr>
@@ -13988,7 +14200,7 @@
     <w:uiPriority w:val="1"/>
     <w:rsid w:val="005E2EE3"/>
   </w:style>
-  <w:style w:type="table" w:styleId="TabelacomGrelha1Clara-Destaque1">
+  <w:style w:type="table" w:styleId="TabeladeGrelha1Clara-Destaque1">
     <w:name w:val="Grid Table 1 Light Accent 1"/>
     <w:basedOn w:val="Tabelanormal"/>
     <w:uiPriority w:val="46"/>
@@ -13999,7 +14211,6 @@
     <w:tblPr>
       <w:tblStyleRowBandSize w:val="1"/>
       <w:tblStyleColBandSize w:val="1"/>
-      <w:tblInd w:w="0" w:type="dxa"/>
       <w:tblBorders>
         <w:top w:val="single" w:sz="4" w:space="0" w:color="EEBFBD" w:themeColor="accent1" w:themeTint="66"/>
         <w:left w:val="single" w:sz="4" w:space="0" w:color="EEBFBD" w:themeColor="accent1" w:themeTint="66"/>
@@ -14008,12 +14219,6 @@
         <w:insideH w:val="single" w:sz="4" w:space="0" w:color="EEBFBD" w:themeColor="accent1" w:themeTint="66"/>
         <w:insideV w:val="single" w:sz="4" w:space="0" w:color="EEBFBD" w:themeColor="accent1" w:themeTint="66"/>
       </w:tblBorders>
-      <w:tblCellMar>
-        <w:top w:w="0" w:type="dxa"/>
-        <w:left w:w="108" w:type="dxa"/>
-        <w:bottom w:w="0" w:type="dxa"/>
-        <w:right w:w="108" w:type="dxa"/>
-      </w:tblCellMar>
     </w:tblPr>
     <w:tblStylePr w:type="firstRow">
       <w:rPr>
@@ -14052,7 +14257,7 @@
       </w:rPr>
     </w:tblStylePr>
   </w:style>
-  <w:style w:type="table" w:styleId="TabelacomLista4-Destaque1">
+  <w:style w:type="table" w:styleId="TabeladeLista4-Destaque1">
     <w:name w:val="List Table 4 Accent 1"/>
     <w:basedOn w:val="Tabelanormal"/>
     <w:uiPriority w:val="49"/>
@@ -14063,7 +14268,6 @@
     <w:tblPr>
       <w:tblStyleRowBandSize w:val="1"/>
       <w:tblStyleColBandSize w:val="1"/>
-      <w:tblInd w:w="0" w:type="dxa"/>
       <w:tblBorders>
         <w:top w:val="single" w:sz="4" w:space="0" w:color="E69F9C" w:themeColor="accent1" w:themeTint="99"/>
         <w:left w:val="single" w:sz="4" w:space="0" w:color="E69F9C" w:themeColor="accent1" w:themeTint="99"/>
@@ -14071,12 +14275,6 @@
         <w:right w:val="single" w:sz="4" w:space="0" w:color="E69F9C" w:themeColor="accent1" w:themeTint="99"/>
         <w:insideH w:val="single" w:sz="4" w:space="0" w:color="E69F9C" w:themeColor="accent1" w:themeTint="99"/>
       </w:tblBorders>
-      <w:tblCellMar>
-        <w:top w:w="0" w:type="dxa"/>
-        <w:left w:w="108" w:type="dxa"/>
-        <w:bottom w:w="0" w:type="dxa"/>
-        <w:right w:w="108" w:type="dxa"/>
-      </w:tblCellMar>
     </w:tblPr>
     <w:tblStylePr w:type="firstRow">
       <w:rPr>
@@ -14288,7 +14486,7 @@
       <w:szCs w:val="18"/>
     </w:rPr>
   </w:style>
-  <w:style w:type="paragraph" w:styleId="ndicedeIlustraes">
+  <w:style w:type="paragraph" w:styleId="ndicedeilustraes">
     <w:name w:val="table of figures"/>
     <w:basedOn w:val="Normal"/>
     <w:next w:val="Normal"/>
@@ -14574,7 +14772,7 @@
 </file>
 
 <file path=customXml/itemProps3.xml><?xml version="1.0" encoding="utf-8"?>
-<ds:datastoreItem xmlns:ds="http://schemas.openxmlformats.org/officeDocument/2006/customXml" ds:itemID="{87A172ED-8469-3045-83DF-424EEA7C3116}">
+<ds:datastoreItem xmlns:ds="http://schemas.openxmlformats.org/officeDocument/2006/customXml" ds:itemID="{C7391AE8-192B-4A1C-9D02-95D11983199A}">
   <ds:schemaRefs>
     <ds:schemaRef ds:uri="http://schemas.openxmlformats.org/officeDocument/2006/bibliography"/>
   </ds:schemaRefs>

</xml_diff>

<commit_message>
Inicio do processo de descrição de requisitos do Processo 1 - Ciclo de Dádiva ref #11
</commit_message>
<xml_diff>
--- a/Documentacao/relatorio_tp1_g1.docx
+++ b/Documentacao/relatorio_tp1_g1.docx
@@ -1,6 +1,6 @@
 
 <file path=word/document.xml><?xml version="1.0" encoding="utf-8"?>
-<w:document xmlns:wpc="http://schemas.microsoft.com/office/word/2010/wordprocessingCanvas" xmlns:cx="http://schemas.microsoft.com/office/drawing/2014/chartex" xmlns:cx1="http://schemas.microsoft.com/office/drawing/2015/9/8/chartex" xmlns:cx2="http://schemas.microsoft.com/office/drawing/2015/10/21/chartex" xmlns:cx3="http://schemas.microsoft.com/office/drawing/2016/5/9/chartex" xmlns:cx4="http://schemas.microsoft.com/office/drawing/2016/5/10/chartex" xmlns:cx5="http://schemas.microsoft.com/office/drawing/2016/5/11/chartex" xmlns:cx6="http://schemas.microsoft.com/office/drawing/2016/5/12/chartex" xmlns:cx7="http://schemas.microsoft.com/office/drawing/2016/5/13/chartex" xmlns:cx8="http://schemas.microsoft.com/office/drawing/2016/5/14/chartex" xmlns:mc="http://schemas.openxmlformats.org/markup-compatibility/2006" xmlns:aink="http://schemas.microsoft.com/office/drawing/2016/ink" xmlns:am3d="http://schemas.microsoft.com/office/drawing/2017/model3d" xmlns:o="urn:schemas-microsoft-com:office:office" xmlns:r="http://schemas.openxmlformats.org/officeDocument/2006/relationships" xmlns:m="http://schemas.openxmlformats.org/officeDocument/2006/math" xmlns:v="urn:schemas-microsoft-com:vml" xmlns:wp14="http://schemas.microsoft.com/office/word/2010/wordprocessingDrawing" xmlns:wp="http://schemas.openxmlformats.org/drawingml/2006/wordprocessingDrawing" xmlns:w10="urn:schemas-microsoft-com:office:word" xmlns:w="http://schemas.openxmlformats.org/wordprocessingml/2006/main" xmlns:w14="http://schemas.microsoft.com/office/word/2010/wordml" xmlns:w15="http://schemas.microsoft.com/office/word/2012/wordml" xmlns:w16cid="http://schemas.microsoft.com/office/word/2016/wordml/cid" xmlns:w16se="http://schemas.microsoft.com/office/word/2015/wordml/symex" xmlns:wpg="http://schemas.microsoft.com/office/word/2010/wordprocessingGroup" xmlns:wpi="http://schemas.microsoft.com/office/word/2010/wordprocessingInk" xmlns:wne="http://schemas.microsoft.com/office/word/2006/wordml" xmlns:wps="http://schemas.microsoft.com/office/word/2010/wordprocessingShape" mc:Ignorable="w14 w15 w16se w16cid wp14">
+<w:document xmlns:wpc="http://schemas.microsoft.com/office/word/2010/wordprocessingCanvas" xmlns:mo="http://schemas.microsoft.com/office/mac/office/2008/main" xmlns:mc="http://schemas.openxmlformats.org/markup-compatibility/2006" xmlns:mv="urn:schemas-microsoft-com:mac:vml" xmlns:o="urn:schemas-microsoft-com:office:office" xmlns:r="http://schemas.openxmlformats.org/officeDocument/2006/relationships" xmlns:m="http://schemas.openxmlformats.org/officeDocument/2006/math" xmlns:v="urn:schemas-microsoft-com:vml" xmlns:wp14="http://schemas.microsoft.com/office/word/2010/wordprocessingDrawing" xmlns:wp="http://schemas.openxmlformats.org/drawingml/2006/wordprocessingDrawing" xmlns:w10="urn:schemas-microsoft-com:office:word" xmlns:w="http://schemas.openxmlformats.org/wordprocessingml/2006/main" xmlns:w14="http://schemas.microsoft.com/office/word/2010/wordml" xmlns:w15="http://schemas.microsoft.com/office/word/2012/wordml" xmlns:wpg="http://schemas.microsoft.com/office/word/2010/wordprocessingGroup" xmlns:wpi="http://schemas.microsoft.com/office/word/2010/wordprocessingInk" xmlns:wne="http://schemas.microsoft.com/office/word/2006/wordml" xmlns:wps="http://schemas.microsoft.com/office/word/2010/wordprocessingShape" mc:Ignorable="w14 w15 wp14">
   <w:body>
     <w:p>
       <w:pPr>
@@ -143,7 +143,7 @@
     </w:p>
     <w:tbl>
       <w:tblPr>
-        <w:tblStyle w:val="TabeladeLista4-Destaque1"/>
+        <w:tblStyle w:val="TabelacomLista4-Destaque1"/>
         <w:tblW w:w="0" w:type="auto"/>
         <w:tblInd w:w="265" w:type="dxa"/>
         <w:tblLook w:val="0420" w:firstRow="1" w:lastRow="0" w:firstColumn="0" w:lastColumn="0" w:noHBand="0" w:noVBand="1"/>
@@ -170,12 +170,14 @@
                 <w:lang w:val="en-US"/>
               </w:rPr>
             </w:pPr>
+            <w:proofErr w:type="spellStart"/>
             <w:r>
               <w:rPr>
                 <w:lang w:val="en-US"/>
               </w:rPr>
               <w:t>Versão</w:t>
             </w:r>
+            <w:proofErr w:type="spellEnd"/>
           </w:p>
         </w:tc>
         <w:tc>
@@ -758,11 +760,11 @@
               </mc:Choice>
               <mc:Fallback>
                 <w:pict>
-                  <v:shapetype w14:anchorId="4A2A83BB" id="_x0000_t202" coordsize="21600,21600" o:spt="202" path="m,l,21600r21600,l21600,xe">
+                  <v:shapetype w14:anchorId="4A2A83BB" id="_x0000_t202" coordsize="21600,21600" o:spt="202" path="m0,0l0,21600,21600,21600,21600,0xe">
                     <v:stroke joinstyle="miter"/>
                     <v:path gradientshapeok="t" o:connecttype="rect"/>
                   </v:shapetype>
-                  <v:shape id="Text Box 131" o:spid="_x0000_s1026" type="#_x0000_t202" style="position:absolute;margin-left:37.25pt;margin-top:297.9pt;width:471.7pt;height:151.4pt;z-index:251655168;visibility:visible;mso-wrap-style:square;mso-width-percent:0;mso-height-percent:0;mso-wrap-distance-left:14.4pt;mso-wrap-distance-top:0;mso-wrap-distance-right:14.4pt;mso-wrap-distance-bottom:0;mso-position-horizontal:absolute;mso-position-horizontal-relative:margin;mso-position-vertical:absolute;mso-position-vertical-relative:page;mso-width-percent:0;mso-height-percent:0;mso-width-relative:margin;mso-height-relative:page;v-text-anchor:top" o:gfxdata="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" filled="f" stroked="f" strokeweight=".5pt">
+                  <v:shape id="Text Box 131" o:spid="_x0000_s1026" type="#_x0000_t202" style="position:absolute;margin-left:37.25pt;margin-top:297.9pt;width:471.7pt;height:151.4pt;z-index:251655168;visibility:visible;mso-wrap-style:square;mso-width-percent:0;mso-height-percent:0;mso-wrap-distance-left:14.4pt;mso-wrap-distance-top:0;mso-wrap-distance-right:14.4pt;mso-wrap-distance-bottom:0;mso-position-horizontal:absolute;mso-position-horizontal-relative:margin;mso-position-vertical:absolute;mso-position-vertical-relative:page;mso-width-percent:0;mso-height-percent:0;mso-width-relative:margin;mso-height-relative:page;v-text-anchor:top" o:gfxdata="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" filled="f" stroked="f" strokeweight=".5pt">
                     <v:textbox inset="0,0,0,0">
                       <w:txbxContent>
                         <w:p>
@@ -1062,7 +1064,8 @@
               </mc:Choice>
               <mc:Fallback>
                 <w:pict>
-                  <v:rect w14:anchorId="6304D4D1" id="Rectangle 132" o:spid="_x0000_s1027" style="position:absolute;margin-left:-4.4pt;margin-top:0;width:46.8pt;height:77.75pt;z-index:251654144;visibility:visible;mso-wrap-style:square;mso-width-percent:76;mso-height-percent:98;mso-top-percent:23;mso-wrap-distance-left:9pt;mso-wrap-distance-top:0;mso-wrap-distance-right:9pt;mso-wrap-distance-bottom:0;mso-position-horizontal:right;mso-position-horizontal-relative:margin;mso-position-vertical-relative:page;mso-width-percent:76;mso-height-percent:98;mso-top-percent:23;mso-width-relative:page;mso-height-relative:page;v-text-anchor:bottom" o:gfxdata="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" fillcolor="#d6615c [3204]" stroked="f" strokeweight="1pt">
+                  <v:rect w14:anchorId="6304D4D1" id="Rectangle 132" o:spid="_x0000_s1027" style="position:absolute;margin-left:-4.4pt;margin-top:0;width:46.8pt;height:77.75pt;z-index:251654144;visibility:visible;mso-wrap-style:square;mso-width-percent:76;mso-height-percent:98;mso-top-percent:23;mso-wrap-distance-left:9pt;mso-wrap-distance-top:0;mso-wrap-distance-right:9pt;mso-wrap-distance-bottom:0;mso-position-horizontal:right;mso-position-horizontal-relative:margin;mso-position-vertical-relative:page;mso-width-percent:76;mso-height-percent:98;mso-top-percent:23;mso-width-relative:page;mso-height-relative:page;v-text-anchor:bottom" o:gfxdata="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" fillcolor="#d6615c [3204]" stroked="f" strokeweight="1pt">
+                    <v:path arrowok="t"/>
                     <o:lock v:ext="edit" aspectratio="t"/>
                     <v:textbox inset="3.6pt,,3.6pt">
                       <w:txbxContent>
@@ -1142,6 +1145,7 @@
           <w:lang w:val="en-US"/>
         </w:rPr>
       </w:pPr>
+      <w:proofErr w:type="spellStart"/>
       <w:r>
         <w:rPr>
           <w:sz w:val="28"/>
@@ -1150,6 +1154,7 @@
         </w:rPr>
         <w:t>Índice</w:t>
       </w:r>
+      <w:proofErr w:type="spellEnd"/>
     </w:p>
     <w:sdt>
       <w:sdtPr>
@@ -5586,7 +5591,7 @@
     <w:p/>
     <w:p>
       <w:pPr>
-        <w:pStyle w:val="ndicedeilustraes"/>
+        <w:pStyle w:val="ndicedeIlustraes"/>
         <w:tabs>
           <w:tab w:val="right" w:leader="dot" w:pos="9350"/>
         </w:tabs>
@@ -5658,7 +5663,7 @@
     </w:p>
     <w:p>
       <w:pPr>
-        <w:pStyle w:val="ndicedeilustraes"/>
+        <w:pStyle w:val="ndicedeIlustraes"/>
         <w:tabs>
           <w:tab w:val="right" w:leader="dot" w:pos="9350"/>
         </w:tabs>
@@ -5721,7 +5726,7 @@
     </w:p>
     <w:p>
       <w:pPr>
-        <w:pStyle w:val="ndicedeilustraes"/>
+        <w:pStyle w:val="ndicedeIlustraes"/>
         <w:tabs>
           <w:tab w:val="right" w:leader="dot" w:pos="9350"/>
         </w:tabs>
@@ -5784,7 +5789,7 @@
     </w:p>
     <w:p>
       <w:pPr>
-        <w:pStyle w:val="ndicedeilustraes"/>
+        <w:pStyle w:val="ndicedeIlustraes"/>
         <w:tabs>
           <w:tab w:val="right" w:leader="dot" w:pos="9350"/>
         </w:tabs>
@@ -5847,7 +5852,7 @@
     </w:p>
     <w:p>
       <w:pPr>
-        <w:pStyle w:val="ndicedeilustraes"/>
+        <w:pStyle w:val="ndicedeIlustraes"/>
         <w:tabs>
           <w:tab w:val="right" w:leader="dot" w:pos="9350"/>
         </w:tabs>
@@ -6365,7 +6370,7 @@
     </w:p>
     <w:tbl>
       <w:tblPr>
-        <w:tblStyle w:val="TabeladeLista4-Destaque1"/>
+        <w:tblStyle w:val="TabelacomLista4-Destaque1"/>
         <w:tblW w:w="0" w:type="auto"/>
         <w:tblInd w:w="265" w:type="dxa"/>
         <w:tblLook w:val="0420" w:firstRow="1" w:lastRow="0" w:firstColumn="0" w:lastColumn="0" w:noHBand="0" w:noVBand="1"/>
@@ -6392,6 +6397,7 @@
                 <w:lang w:val="en-US"/>
               </w:rPr>
             </w:pPr>
+            <w:proofErr w:type="spellStart"/>
             <w:r>
               <w:rPr>
                 <w:lang w:val="en-US"/>
@@ -6404,6 +6410,7 @@
               </w:rPr>
               <w:t>ersão</w:t>
             </w:r>
+            <w:proofErr w:type="spellEnd"/>
           </w:p>
         </w:tc>
         <w:tc>
@@ -6754,11 +6761,33 @@
           <w:lang w:val="en-US"/>
         </w:rPr>
       </w:pPr>
-      <w:r>
-        <w:rPr>
-          <w:lang w:val="en-US"/>
-        </w:rPr>
-        <w:t>Não aplicável.</w:t>
+      <w:proofErr w:type="spellStart"/>
+      <w:r>
+        <w:rPr>
+          <w:lang w:val="en-US"/>
+        </w:rPr>
+        <w:t>Não</w:t>
+      </w:r>
+      <w:proofErr w:type="spellEnd"/>
+      <w:r>
+        <w:rPr>
+          <w:lang w:val="en-US"/>
+        </w:rPr>
+        <w:t xml:space="preserve"> </w:t>
+      </w:r>
+      <w:proofErr w:type="spellStart"/>
+      <w:r>
+        <w:rPr>
+          <w:lang w:val="en-US"/>
+        </w:rPr>
+        <w:t>aplicável</w:t>
+      </w:r>
+      <w:proofErr w:type="spellEnd"/>
+      <w:r>
+        <w:rPr>
+          <w:lang w:val="en-US"/>
+        </w:rPr>
+        <w:t>.</w:t>
       </w:r>
     </w:p>
     <w:p>
@@ -7095,7 +7124,7 @@
           </mc:Choice>
           <mc:Fallback>
             <w:pict>
-              <v:shape w14:anchorId="52749ADF" id="Caixa de Texto 6" o:spid="_x0000_s1028" type="#_x0000_t202" style="position:absolute;left:0;text-align:left;margin-left:-31.9pt;margin-top:346.95pt;width:544.05pt;height:20.45pt;z-index:251669504;visibility:visible;mso-wrap-style:square;mso-wrap-distance-left:9pt;mso-wrap-distance-top:0;mso-wrap-distance-right:9pt;mso-wrap-distance-bottom:0;mso-position-horizontal:absolute;mso-position-horizontal-relative:text;mso-position-vertical:absolute;mso-position-vertical-relative:text;v-text-anchor:top" o:gfxdata="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" stroked="f">
+              <v:shape w14:anchorId="52749ADF" id="Caixa de Texto 6" o:spid="_x0000_s1028" type="#_x0000_t202" style="position:absolute;left:0;text-align:left;margin-left:-31.9pt;margin-top:346.95pt;width:544.05pt;height:20.45pt;z-index:251669504;visibility:visible;mso-wrap-style:square;mso-wrap-distance-left:9pt;mso-wrap-distance-top:0;mso-wrap-distance-right:9pt;mso-wrap-distance-bottom:0;mso-position-horizontal:absolute;mso-position-horizontal-relative:text;mso-position-vertical:absolute;mso-position-vertical-relative:text;v-text-anchor:top" o:gfxdata="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" stroked="f">
                 <v:textbox style="mso-fit-shape-to-text:t" inset="0,0,0,0">
                   <w:txbxContent>
                     <w:p>
@@ -7431,7 +7460,7 @@
           </mc:Choice>
           <mc:Fallback>
             <w:pict>
-              <v:shape w14:anchorId="5B9C03B4" id="Caixa de Texto 8" o:spid="_x0000_s1029" type="#_x0000_t202" style="position:absolute;left:0;text-align:left;margin-left:-23.3pt;margin-top:351.45pt;width:529.6pt;height:20.45pt;z-index:251672576;visibility:visible;mso-wrap-style:square;mso-wrap-distance-left:9pt;mso-wrap-distance-top:0;mso-wrap-distance-right:9pt;mso-wrap-distance-bottom:0;mso-position-horizontal:absolute;mso-position-horizontal-relative:text;mso-position-vertical:absolute;mso-position-vertical-relative:text;v-text-anchor:top" o:gfxdata="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" stroked="f">
+              <v:shape w14:anchorId="5B9C03B4" id="Caixa de Texto 8" o:spid="_x0000_s1029" type="#_x0000_t202" style="position:absolute;left:0;text-align:left;margin-left:-23.3pt;margin-top:351.45pt;width:529.6pt;height:20.45pt;z-index:251672576;visibility:visible;mso-wrap-style:square;mso-wrap-distance-left:9pt;mso-wrap-distance-top:0;mso-wrap-distance-right:9pt;mso-wrap-distance-bottom:0;mso-position-horizontal:absolute;mso-position-horizontal-relative:text;mso-position-vertical:absolute;mso-position-vertical-relative:text;v-text-anchor:top" o:gfxdata="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" stroked="f">
                 <v:textbox style="mso-fit-shape-to-text:t" inset="0,0,0,0">
                   <w:txbxContent>
                     <w:p>
@@ -7683,7 +7712,7 @@
           </mc:Choice>
           <mc:Fallback>
             <w:pict>
-              <v:shape w14:anchorId="3CADC832" id="Caixa de Texto 14" o:spid="_x0000_s1030" type="#_x0000_t202" style="position:absolute;left:0;text-align:left;margin-left:31pt;margin-top:187.05pt;width:405.2pt;height:20.45pt;z-index:251675648;visibility:visible;mso-wrap-style:square;mso-wrap-distance-left:9pt;mso-wrap-distance-top:0;mso-wrap-distance-right:9pt;mso-wrap-distance-bottom:0;mso-position-horizontal:absolute;mso-position-horizontal-relative:text;mso-position-vertical:absolute;mso-position-vertical-relative:text;v-text-anchor:top" o:gfxdata="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" stroked="f">
+              <v:shape w14:anchorId="3CADC832" id="Caixa de Texto 14" o:spid="_x0000_s1030" type="#_x0000_t202" style="position:absolute;left:0;text-align:left;margin-left:31pt;margin-top:187.05pt;width:405.2pt;height:20.45pt;z-index:251675648;visibility:visible;mso-wrap-style:square;mso-wrap-distance-left:9pt;mso-wrap-distance-top:0;mso-wrap-distance-right:9pt;mso-wrap-distance-bottom:0;mso-position-horizontal:absolute;mso-position-horizontal-relative:text;mso-position-vertical:absolute;mso-position-vertical-relative:text;v-text-anchor:top" o:gfxdata="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" stroked="f">
                 <v:textbox style="mso-fit-shape-to-text:t" inset="0,0,0,0">
                   <w:txbxContent>
                     <w:p>
@@ -7896,7 +7925,7 @@
           </mc:Choice>
           <mc:Fallback>
             <w:pict>
-              <v:group w14:anchorId="2841B7CE" id="Grupo 11" o:spid="_x0000_s1031" style="position:absolute;left:0;text-align:left;margin-left:-58.55pt;margin-top:27.5pt;width:584.85pt;height:170.95pt;z-index:251662336" coordsize="74275,21710" o:gfxdata="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">
+              <v:group w14:anchorId="2841B7CE" id="Grupo 11" o:spid="_x0000_s1031" style="position:absolute;left:0;text-align:left;margin-left:-58.55pt;margin-top:27.5pt;width:584.85pt;height:170.95pt;z-index:251662336" coordsize="7427595,2171088" o:gfxdata="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">
                 <v:shapetype id="_x0000_t75" coordsize="21600,21600" o:spt="75" o:preferrelative="t" path="m@4@5l@4@11@9@11@9@5xe" filled="f" stroked="f">
                   <v:stroke joinstyle="miter"/>
                   <v:formulas>
@@ -7916,10 +7945,11 @@
                   <v:path o:extrusionok="f" gradientshapeok="t" o:connecttype="rect"/>
                   <o:lock v:ext="edit" aspectratio="t"/>
                 </v:shapetype>
-                <v:shape id="Imagem 1" o:spid="_x0000_s1032" type="#_x0000_t75" alt="MESTRADO/2%20ano/1%20semestre/LABDSOFT/Documentacao/processos/BPMN%20-%20Ciclo%20de%20Dadiva/BPMN_v2.png" style="position:absolute;width:74275;height:19450;visibility:visible;mso-wrap-style:square" o:gfxdata="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">
-                  <v:imagedata r:id="rId17" o:title="BPMN_v2"/>
+                <v:shape id="Imagem 1" o:spid="_x0000_s1032" type="#_x0000_t75" alt="MESTRADO/2%20ano/1%20semestre/LABDSOFT/Documentacao/processos/BPMN%20-%20Ciclo%20de%20Dadiva/BPMN_v2.png" style="position:absolute;width:7427595;height:1945005;visibility:visible;mso-wrap-style:square" o:gfxdata="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">
+                  <v:imagedata r:id="rId17" o:title="MESTRADO/2%20ano/1%20semestre/LABDSOFT/Documentacao/processos/BPMN%20-%20Ciclo%20de%20Dadiva/BPMN_v2.png"/>
+                  <v:path arrowok="t"/>
                 </v:shape>
-                <v:shape id="Caixa de Texto 2" o:spid="_x0000_s1033" type="#_x0000_t202" style="position:absolute;top:20542;width:74275;height:1168;visibility:visible;mso-wrap-style:square;v-text-anchor:top" o:gfxdata="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" stroked="f">
+                <v:shape id="Caixa de Texto 2" o:spid="_x0000_s1033" type="#_x0000_t202" style="position:absolute;top:2054268;width:7427595;height:116820;visibility:visible;mso-wrap-style:square;v-text-anchor:top" o:gfxdata="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" stroked="f">
                   <v:textbox inset="0,0,0,0">
                     <w:txbxContent>
                       <w:p>
@@ -8124,11 +8154,12 @@
           </mc:Choice>
           <mc:Fallback>
             <w:pict>
-              <v:group w14:anchorId="0A97DEDE" id="Grupo 12" o:spid="_x0000_s1034" style="position:absolute;left:0;text-align:left;margin-left:-5pt;margin-top:251.95pt;width:495.05pt;height:379.05pt;z-index:251666432" coordsize="62871,48141" o:gfxdata="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">
-                <v:shape id="Imagem 3" o:spid="_x0000_s1035" type="#_x0000_t75" alt="MESTRADO/2%20ano/1%20semestre/LABDSOFT/Documentacao/processos/BPMN%20-%20Pedido%20de%20Gametas/BPMN_PedidoGametas.jpg" style="position:absolute;width:62871;height:45650;visibility:visible;mso-wrap-style:square" o:gfxdata="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">
-                  <v:imagedata r:id="rId19" o:title="BPMN_PedidoGametas"/>
+              <v:group w14:anchorId="0A97DEDE" id="Grupo 12" o:spid="_x0000_s1034" style="position:absolute;left:0;text-align:left;margin-left:-5pt;margin-top:251.95pt;width:495.05pt;height:379.05pt;z-index:251666432" coordsize="6287135,4814100" o:gfxdata="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